<commit_message>
Updating XSDs and changelog with bugfixes
</commit_message>
<xml_diff>
--- a/Changelogs/Changelog from version 1.1.7 to 1.2.docx
+++ b/Changelogs/Changelog from version 1.1.7 to 1.2.docx
@@ -281,6 +281,36 @@
           <w:ilvl w:val="1"/>
           <w:numId w:val="3"/>
         </w:numPr>
+        <w:rPr>
+          <w:highlight w:val="green"/>
+        </w:rPr>
+      </w:pPr>
+      <w:r>
+        <w:rPr>
+          <w:highlight w:val="green"/>
+        </w:rPr>
+        <w:t>Declaration/GoodsShipment/Consignment/GoodsLocation/</w:t>
+      </w:r>
+      <w:r>
+        <w:rPr>
+          <w:highlight w:val="green"/>
+        </w:rPr>
+        <w:t>IdentificationType</w:t>
+      </w:r>
+      <w:r>
+        <w:rPr>
+          <w:highlight w:val="green"/>
+        </w:rPr>
+        <w:t xml:space="preserve"> has been added </w:t>
+      </w:r>
+    </w:p>
+    <w:p>
+      <w:pPr>
+        <w:pStyle w:val="ListParagraph"/>
+        <w:numPr>
+          <w:ilvl w:val="1"/>
+          <w:numId w:val="3"/>
+        </w:numPr>
       </w:pPr>
       <w:r>
         <w:t xml:space="preserve">Declaration/GoodsShipment/Consignment/GoodsLocation/Address/streetNumber has been added </w:t>
@@ -365,97 +395,16 @@
           <w:szCs w:val="24"/>
         </w:rPr>
       </w:pPr>
-      <w:r>
+    </w:p>
+    <w:p>
+      <w:pPr>
         <w:rPr>
           <w:b/>
           <w:bCs/>
           <w:sz w:val="24"/>
           <w:szCs w:val="24"/>
         </w:rPr>
-        <w:t>Data elements that have been added:</w:t>
-      </w:r>
-    </w:p>
-    <w:p/>
-    <w:p>
-      <w:pPr>
-        <w:pStyle w:val="ListParagraph"/>
-        <w:numPr>
-          <w:ilvl w:val="0"/>
-          <w:numId w:val="4"/>
-        </w:numPr>
-        <w:rPr>
-          <w:b/>
-          <w:bCs/>
-        </w:rPr>
-      </w:pPr>
-      <w:r>
-        <w:rPr>
-          <w:b/>
-          <w:bCs/>
-        </w:rPr>
-        <w:t>The Declaration/GoodsShipment/Consignor data element has been added with the following sub-elements:</w:t>
-      </w:r>
-    </w:p>
-    <w:p>
-      <w:pPr>
-        <w:pStyle w:val="ListParagraph"/>
-        <w:numPr>
-          <w:ilvl w:val="1"/>
-          <w:numId w:val="4"/>
-        </w:numPr>
-      </w:pPr>
-      <w:r>
-        <w:t>Declaration/GoodsShipment/Consignor/Name</w:t>
-      </w:r>
-    </w:p>
-    <w:p>
-      <w:pPr>
-        <w:pStyle w:val="ListParagraph"/>
-        <w:numPr>
-          <w:ilvl w:val="1"/>
-          <w:numId w:val="4"/>
-        </w:numPr>
-      </w:pPr>
-      <w:r>
-        <w:lastRenderedPageBreak/>
-        <w:t>Declaration/GoodsShipment/Consignor/Address/CityName</w:t>
-      </w:r>
-    </w:p>
-    <w:p>
-      <w:pPr>
-        <w:pStyle w:val="ListParagraph"/>
-        <w:numPr>
-          <w:ilvl w:val="1"/>
-          <w:numId w:val="4"/>
-        </w:numPr>
-      </w:pPr>
-      <w:r>
-        <w:t>Declaration/GoodsShipment/Consignor/Address/CountryCode</w:t>
-      </w:r>
-    </w:p>
-    <w:p>
-      <w:pPr>
-        <w:pStyle w:val="ListParagraph"/>
-        <w:numPr>
-          <w:ilvl w:val="1"/>
-          <w:numId w:val="4"/>
-        </w:numPr>
-      </w:pPr>
-      <w:r>
-        <w:t>Declaration/GoodsShipment/Consignor/Address/Line</w:t>
-      </w:r>
-    </w:p>
-    <w:p>
-      <w:pPr>
-        <w:pStyle w:val="ListParagraph"/>
-        <w:numPr>
-          <w:ilvl w:val="1"/>
-          <w:numId w:val="4"/>
-        </w:numPr>
-      </w:pPr>
-      <w:r>
-        <w:t>Declaration/GoodsShipment/Consignor/Address/PostCodeID</w:t>
-      </w:r>
+      </w:pPr>
     </w:p>
     <w:p>
       <w:pPr>
@@ -466,316 +415,18 @@
           <w:szCs w:val="24"/>
         </w:rPr>
       </w:pPr>
-    </w:p>
-    <w:p>
-      <w:pPr>
-        <w:pStyle w:val="ListParagraph"/>
-        <w:numPr>
-          <w:ilvl w:val="0"/>
-          <w:numId w:val="4"/>
-        </w:numPr>
-        <w:rPr>
-          <w:b/>
-          <w:bCs/>
-        </w:rPr>
-      </w:pPr>
-      <w:r>
-        <w:rPr>
-          <w:b/>
-          <w:bCs/>
-        </w:rPr>
-        <w:t>The Declaration/GoodsShipment/</w:t>
-      </w:r>
-      <w:proofErr w:type="spellStart"/>
-      <w:r>
-        <w:rPr>
-          <w:b/>
-          <w:bCs/>
-        </w:rPr>
-        <w:t>SupportingDocument</w:t>
-      </w:r>
-      <w:proofErr w:type="spellEnd"/>
-      <w:r>
-        <w:rPr>
-          <w:b/>
-          <w:bCs/>
-        </w:rPr>
-        <w:t xml:space="preserve"> has been added with the following sub-elements: </w:t>
-      </w:r>
-    </w:p>
-    <w:p>
-      <w:pPr>
-        <w:pStyle w:val="ListParagraph"/>
-        <w:numPr>
-          <w:ilvl w:val="1"/>
-          <w:numId w:val="4"/>
-        </w:numPr>
-      </w:pPr>
-      <w:r>
-        <w:t>Declaration/GoodsShipment/</w:t>
-      </w:r>
-      <w:proofErr w:type="spellStart"/>
-      <w:r>
-        <w:t>SupportingDocument</w:t>
-      </w:r>
-      <w:proofErr w:type="spellEnd"/>
-      <w:r>
-        <w:t xml:space="preserve">/SequenceNumeric </w:t>
-      </w:r>
-    </w:p>
-    <w:p>
-      <w:pPr>
-        <w:pStyle w:val="ListParagraph"/>
-        <w:numPr>
-          <w:ilvl w:val="1"/>
-          <w:numId w:val="4"/>
-        </w:numPr>
-      </w:pPr>
-      <w:r>
-        <w:t>Declaration/GoodsShipment/</w:t>
-      </w:r>
-      <w:proofErr w:type="spellStart"/>
-      <w:r>
-        <w:t>SupportingDocument</w:t>
-      </w:r>
-      <w:proofErr w:type="spellEnd"/>
-      <w:r>
-        <w:t>/ID</w:t>
-      </w:r>
-    </w:p>
-    <w:p>
-      <w:pPr>
-        <w:pStyle w:val="ListParagraph"/>
-        <w:numPr>
-          <w:ilvl w:val="1"/>
-          <w:numId w:val="4"/>
-        </w:numPr>
-      </w:pPr>
-      <w:r>
-        <w:t>Declaration/GoodsShipment/</w:t>
-      </w:r>
-      <w:proofErr w:type="spellStart"/>
-      <w:r>
-        <w:t>SupportingDocument</w:t>
-      </w:r>
-      <w:proofErr w:type="spellEnd"/>
-      <w:r>
-        <w:t>/TypeCode</w:t>
-      </w:r>
-    </w:p>
-    <w:p/>
-    <w:p>
-      <w:pPr>
-        <w:pStyle w:val="ListParagraph"/>
-        <w:numPr>
-          <w:ilvl w:val="0"/>
-          <w:numId w:val="4"/>
-        </w:numPr>
-        <w:rPr>
-          <w:b/>
-          <w:bCs/>
-        </w:rPr>
-      </w:pPr>
-      <w:r>
-        <w:rPr>
-          <w:b/>
-          <w:bCs/>
-        </w:rPr>
-        <w:t>The Declaration/GoodsShipment/</w:t>
-      </w:r>
-      <w:proofErr w:type="spellStart"/>
-      <w:r>
-        <w:rPr>
-          <w:b/>
-          <w:bCs/>
-        </w:rPr>
-        <w:t>AdditionalReference</w:t>
-      </w:r>
-      <w:proofErr w:type="spellEnd"/>
-      <w:r>
-        <w:rPr>
-          <w:b/>
-          <w:bCs/>
-        </w:rPr>
-        <w:t xml:space="preserve"> data element has been added with the following sub-elements: </w:t>
-      </w:r>
-    </w:p>
-    <w:p>
-      <w:pPr>
-        <w:pStyle w:val="ListParagraph"/>
-        <w:numPr>
-          <w:ilvl w:val="1"/>
-          <w:numId w:val="4"/>
-        </w:numPr>
-      </w:pPr>
-      <w:r>
-        <w:t>The Declaration/GoodsShipment/</w:t>
-      </w:r>
-      <w:proofErr w:type="spellStart"/>
-      <w:r>
-        <w:t>AdditionalReference</w:t>
-      </w:r>
-      <w:proofErr w:type="spellEnd"/>
-      <w:r>
-        <w:t>/SequenceNumeric</w:t>
-      </w:r>
-    </w:p>
-    <w:p>
-      <w:pPr>
-        <w:pStyle w:val="ListParagraph"/>
-        <w:numPr>
-          <w:ilvl w:val="1"/>
-          <w:numId w:val="4"/>
-        </w:numPr>
-      </w:pPr>
-      <w:r>
-        <w:t>The Declaration/GoodsShipment/</w:t>
-      </w:r>
-      <w:proofErr w:type="spellStart"/>
-      <w:r>
-        <w:t>AdditionalReference</w:t>
-      </w:r>
-      <w:proofErr w:type="spellEnd"/>
-      <w:r>
-        <w:t>/ID</w:t>
-      </w:r>
-    </w:p>
-    <w:p>
-      <w:pPr>
-        <w:pStyle w:val="ListParagraph"/>
-        <w:numPr>
-          <w:ilvl w:val="1"/>
-          <w:numId w:val="4"/>
-        </w:numPr>
-      </w:pPr>
-      <w:r>
-        <w:t>The Declaration/GoodsShipment/</w:t>
-      </w:r>
-      <w:proofErr w:type="spellStart"/>
-      <w:r>
-        <w:t>AdditionalReference</w:t>
-      </w:r>
-      <w:proofErr w:type="spellEnd"/>
-      <w:r>
-        <w:t>/TypeCode</w:t>
-      </w:r>
-    </w:p>
-    <w:p/>
-    <w:p>
-      <w:pPr>
-        <w:pStyle w:val="ListParagraph"/>
-        <w:numPr>
-          <w:ilvl w:val="0"/>
-          <w:numId w:val="4"/>
-        </w:numPr>
-        <w:rPr>
-          <w:b/>
-          <w:bCs/>
-        </w:rPr>
-      </w:pPr>
-      <w:r>
-        <w:rPr>
-          <w:b/>
-          <w:bCs/>
-        </w:rPr>
-        <w:t>The Declaration/GoodsShipment/Consignment/</w:t>
-      </w:r>
-      <w:proofErr w:type="spellStart"/>
-      <w:r>
-        <w:rPr>
-          <w:b/>
-          <w:bCs/>
-        </w:rPr>
-        <w:t>TransportContractDocument</w:t>
-      </w:r>
-      <w:proofErr w:type="spellEnd"/>
-      <w:r>
-        <w:rPr>
-          <w:b/>
-          <w:bCs/>
-        </w:rPr>
-        <w:t xml:space="preserve"> data element has been added with the following sub-elements:</w:t>
-      </w:r>
-    </w:p>
-    <w:p>
-      <w:pPr>
-        <w:pStyle w:val="ListParagraph"/>
-        <w:numPr>
-          <w:ilvl w:val="1"/>
-          <w:numId w:val="4"/>
-        </w:numPr>
-      </w:pPr>
-      <w:r>
-        <w:t xml:space="preserve">Declaration/GoodsShipment/Consignment/TransportContractDocument/SequenceNumeric </w:t>
-      </w:r>
-    </w:p>
-    <w:p>
-      <w:pPr>
-        <w:pStyle w:val="ListParagraph"/>
-        <w:numPr>
-          <w:ilvl w:val="1"/>
-          <w:numId w:val="4"/>
-        </w:numPr>
-      </w:pPr>
-      <w:r>
-        <w:t xml:space="preserve">Declaration/GoodsShipment/Consignment/TransportContractDocument/ID </w:t>
-      </w:r>
-    </w:p>
-    <w:p>
-      <w:pPr>
-        <w:pStyle w:val="ListParagraph"/>
-        <w:numPr>
-          <w:ilvl w:val="1"/>
-          <w:numId w:val="4"/>
-        </w:numPr>
-      </w:pPr>
-      <w:r>
-        <w:t>Declaration/GoodsShipment/Consignment/TransportContractDocument/Type</w:t>
-      </w:r>
-    </w:p>
-    <w:p/>
-    <w:p>
-      <w:pPr>
-        <w:pStyle w:val="ListParagraph"/>
-        <w:numPr>
-          <w:ilvl w:val="0"/>
-          <w:numId w:val="4"/>
-        </w:numPr>
-        <w:rPr>
-          <w:b/>
-          <w:bCs/>
-        </w:rPr>
-      </w:pPr>
-      <w:r>
-        <w:rPr>
-          <w:b/>
-          <w:bCs/>
-        </w:rPr>
-        <w:t>The Declaration/GoodsShipment/Consignment/Freight data element has been added with the following sub-elements:</w:t>
-      </w:r>
-    </w:p>
-    <w:p>
-      <w:pPr>
-        <w:pStyle w:val="ListParagraph"/>
-        <w:numPr>
-          <w:ilvl w:val="1"/>
-          <w:numId w:val="4"/>
-        </w:numPr>
-      </w:pPr>
-      <w:r>
-        <w:t>Declaration/GoodsShipment/Consignment/Freight/rate</w:t>
-      </w:r>
-    </w:p>
-    <w:p>
-      <w:pPr>
+      <w:r>
         <w:rPr>
           <w:b/>
           <w:bCs/>
           <w:sz w:val="24"/>
           <w:szCs w:val="24"/>
         </w:rPr>
-      </w:pPr>
-    </w:p>
+        <w:lastRenderedPageBreak/>
+        <w:t>Data elements that have been added:</w:t>
+      </w:r>
+    </w:p>
+    <w:p/>
     <w:p>
       <w:pPr>
         <w:pStyle w:val="ListParagraph"/>
@@ -793,7 +444,7 @@
           <w:b/>
           <w:bCs/>
         </w:rPr>
-        <w:t xml:space="preserve">The Declaration/GoodsShipment/GovernmentAgencyGoodsItem/SupportingDocument has been added with the following sub-elements: </w:t>
+        <w:t>The Declaration/GoodsShipment/Consignor data element has been added with the following sub-elements:</w:t>
       </w:r>
     </w:p>
     <w:p>
@@ -805,7 +456,7 @@
         </w:numPr>
       </w:pPr>
       <w:r>
-        <w:t xml:space="preserve">Declaration/GoodsShipment/GovernmentAgencyGoodsItem/SupportingDocument/SequenceNumeric </w:t>
+        <w:t>Declaration/GoodsShipment/Consignor/Name</w:t>
       </w:r>
     </w:p>
     <w:p>
@@ -817,7 +468,7 @@
         </w:numPr>
       </w:pPr>
       <w:r>
-        <w:t>Declaration/GoodsShipment/GovernmentAgencyGoodsItem/SupportingDocument/ID</w:t>
+        <w:t>Declaration/GoodsShipment/Consignor/Address/CityName</w:t>
       </w:r>
     </w:p>
     <w:p>
@@ -829,28 +480,19 @@
         </w:numPr>
       </w:pPr>
       <w:r>
-        <w:t>Declaration/GoodsShipment/GovernmentAgencyGoodsItem/SupportingDocument/TypeCode</w:t>
-      </w:r>
-    </w:p>
-    <w:p/>
-    <w:p>
-      <w:pPr>
-        <w:pStyle w:val="ListParagraph"/>
-        <w:numPr>
-          <w:ilvl w:val="0"/>
+        <w:t>Declaration/GoodsShipment/Consignor/Address/CountryCode</w:t>
+      </w:r>
+    </w:p>
+    <w:p>
+      <w:pPr>
+        <w:pStyle w:val="ListParagraph"/>
+        <w:numPr>
+          <w:ilvl w:val="1"/>
           <w:numId w:val="4"/>
         </w:numPr>
-        <w:rPr>
-          <w:b/>
-          <w:bCs/>
-        </w:rPr>
-      </w:pPr>
-      <w:r>
-        <w:rPr>
-          <w:b/>
-          <w:bCs/>
-        </w:rPr>
-        <w:t xml:space="preserve">The Declaration/GoodsShipment/GovernmentAgencyGoodsItem/AdditionalReference data element has been added with the following sub-elements: </w:t>
+      </w:pPr>
+      <w:r>
+        <w:t>Declaration/GoodsShipment/Consignor/Address/Line</w:t>
       </w:r>
     </w:p>
     <w:p>
@@ -862,65 +504,7 @@
         </w:numPr>
       </w:pPr>
       <w:r>
-        <w:lastRenderedPageBreak/>
-        <w:t>The Declaration/GoodsShipment/GovernmentAgencyGoodsItem/AdditionalReference/SequenceNumeric</w:t>
-      </w:r>
-    </w:p>
-    <w:p>
-      <w:pPr>
-        <w:pStyle w:val="ListParagraph"/>
-        <w:numPr>
-          <w:ilvl w:val="1"/>
-          <w:numId w:val="4"/>
-        </w:numPr>
-      </w:pPr>
-      <w:r>
-        <w:t>The Declaration/GoodsShipment/GovernmentAgencyGoodsItem/AdditionalReference/ID</w:t>
-      </w:r>
-    </w:p>
-    <w:p>
-      <w:pPr>
-        <w:pStyle w:val="ListParagraph"/>
-        <w:numPr>
-          <w:ilvl w:val="1"/>
-          <w:numId w:val="4"/>
-        </w:numPr>
-      </w:pPr>
-      <w:r>
-        <w:t>The Declaration/GoodsShipment/GovernmentAgencyGoodsItem/AdditionalReference/TypeCode</w:t>
-      </w:r>
-    </w:p>
-    <w:p/>
-    <w:p>
-      <w:pPr>
-        <w:pStyle w:val="ListParagraph"/>
-        <w:numPr>
-          <w:ilvl w:val="0"/>
-          <w:numId w:val="4"/>
-        </w:numPr>
-        <w:rPr>
-          <w:b/>
-          <w:bCs/>
-        </w:rPr>
-      </w:pPr>
-      <w:r>
-        <w:rPr>
-          <w:b/>
-          <w:bCs/>
-        </w:rPr>
-        <w:t>The Declaration/GoodsShipment/GovernmentAgencyGoodsItem/Commodity/InvoiceLine data element has been added with the following sub-elements:</w:t>
-      </w:r>
-    </w:p>
-    <w:p>
-      <w:pPr>
-        <w:pStyle w:val="ListParagraph"/>
-        <w:numPr>
-          <w:ilvl w:val="1"/>
-          <w:numId w:val="4"/>
-        </w:numPr>
-      </w:pPr>
-      <w:r>
-        <w:t>Declaration/GoodsShipment/GovernmentAgencyGoodsItem/Commodity/InvoiceLine/ItemChargeAmount</w:t>
+        <w:t>Declaration/GoodsShipment/Consignor/Address/PostCodeID</w:t>
       </w:r>
     </w:p>
     <w:p>
@@ -950,7 +534,23 @@
           <w:b/>
           <w:bCs/>
         </w:rPr>
-        <w:t>The Declaration/GoodsShipment/GovernmentAgencyGoodsItem/Freight data element has been added with the following sub-elements:</w:t>
+        <w:t>The Declaration/GoodsShipment/</w:t>
+      </w:r>
+      <w:proofErr w:type="spellStart"/>
+      <w:r>
+        <w:rPr>
+          <w:b/>
+          <w:bCs/>
+        </w:rPr>
+        <w:t>SupportingDocument</w:t>
+      </w:r>
+      <w:proofErr w:type="spellEnd"/>
+      <w:r>
+        <w:rPr>
+          <w:b/>
+          <w:bCs/>
+        </w:rPr>
+        <w:t xml:space="preserve"> has been added with the following sub-elements: </w:t>
       </w:r>
     </w:p>
     <w:p>
@@ -962,7 +562,373 @@
         </w:numPr>
       </w:pPr>
       <w:r>
-        <w:t>Declaration/GoodsShipment/GovernmentAgencyGoodsItem/Freight/rate</w:t>
+        <w:t>Declaration/GoodsShipment/</w:t>
+      </w:r>
+      <w:proofErr w:type="spellStart"/>
+      <w:r>
+        <w:t>SupportingDocument</w:t>
+      </w:r>
+      <w:proofErr w:type="spellEnd"/>
+      <w:r>
+        <w:t xml:space="preserve">/SequenceNumeric </w:t>
+      </w:r>
+    </w:p>
+    <w:p>
+      <w:pPr>
+        <w:pStyle w:val="ListParagraph"/>
+        <w:numPr>
+          <w:ilvl w:val="1"/>
+          <w:numId w:val="4"/>
+        </w:numPr>
+      </w:pPr>
+      <w:r>
+        <w:t>Declaration/GoodsShipment/</w:t>
+      </w:r>
+      <w:proofErr w:type="spellStart"/>
+      <w:r>
+        <w:t>SupportingDocument</w:t>
+      </w:r>
+      <w:proofErr w:type="spellEnd"/>
+      <w:r>
+        <w:t>/ID</w:t>
+      </w:r>
+    </w:p>
+    <w:p>
+      <w:pPr>
+        <w:pStyle w:val="ListParagraph"/>
+        <w:numPr>
+          <w:ilvl w:val="1"/>
+          <w:numId w:val="4"/>
+        </w:numPr>
+      </w:pPr>
+      <w:r>
+        <w:t>Declaration/GoodsShipment/</w:t>
+      </w:r>
+      <w:proofErr w:type="spellStart"/>
+      <w:r>
+        <w:t>SupportingDocument</w:t>
+      </w:r>
+      <w:proofErr w:type="spellEnd"/>
+      <w:r>
+        <w:t>/TypeCode</w:t>
+      </w:r>
+    </w:p>
+    <w:p/>
+    <w:p>
+      <w:pPr>
+        <w:pStyle w:val="ListParagraph"/>
+        <w:numPr>
+          <w:ilvl w:val="0"/>
+          <w:numId w:val="4"/>
+        </w:numPr>
+        <w:rPr>
+          <w:b/>
+          <w:bCs/>
+        </w:rPr>
+      </w:pPr>
+      <w:r>
+        <w:rPr>
+          <w:b/>
+          <w:bCs/>
+        </w:rPr>
+        <w:t>The Declaration/GoodsShipment/</w:t>
+      </w:r>
+      <w:proofErr w:type="spellStart"/>
+      <w:r>
+        <w:rPr>
+          <w:b/>
+          <w:bCs/>
+        </w:rPr>
+        <w:t>AdditionalReference</w:t>
+      </w:r>
+      <w:proofErr w:type="spellEnd"/>
+      <w:r>
+        <w:rPr>
+          <w:b/>
+          <w:bCs/>
+        </w:rPr>
+        <w:t xml:space="preserve"> data element has been added with the following sub-elements: </w:t>
+      </w:r>
+    </w:p>
+    <w:p>
+      <w:pPr>
+        <w:pStyle w:val="ListParagraph"/>
+        <w:numPr>
+          <w:ilvl w:val="1"/>
+          <w:numId w:val="4"/>
+        </w:numPr>
+      </w:pPr>
+      <w:r>
+        <w:t>Declaration/GoodsShipment/</w:t>
+      </w:r>
+      <w:proofErr w:type="spellStart"/>
+      <w:r>
+        <w:t>AdditionalReference</w:t>
+      </w:r>
+      <w:proofErr w:type="spellEnd"/>
+      <w:r>
+        <w:t>/SequenceNumeric</w:t>
+      </w:r>
+    </w:p>
+    <w:p>
+      <w:pPr>
+        <w:pStyle w:val="ListParagraph"/>
+        <w:numPr>
+          <w:ilvl w:val="1"/>
+          <w:numId w:val="4"/>
+        </w:numPr>
+      </w:pPr>
+      <w:r>
+        <w:t>Declaration/GoodsShipment/</w:t>
+      </w:r>
+      <w:proofErr w:type="spellStart"/>
+      <w:r>
+        <w:t>AdditionalReference</w:t>
+      </w:r>
+      <w:proofErr w:type="spellEnd"/>
+      <w:r>
+        <w:t>/ID</w:t>
+      </w:r>
+    </w:p>
+    <w:p>
+      <w:pPr>
+        <w:pStyle w:val="ListParagraph"/>
+        <w:numPr>
+          <w:ilvl w:val="1"/>
+          <w:numId w:val="4"/>
+        </w:numPr>
+      </w:pPr>
+      <w:r>
+        <w:t>Declaration/GoodsShipment/</w:t>
+      </w:r>
+      <w:proofErr w:type="spellStart"/>
+      <w:r>
+        <w:t>AdditionalReference</w:t>
+      </w:r>
+      <w:proofErr w:type="spellEnd"/>
+      <w:r>
+        <w:t>/TypeCode</w:t>
+      </w:r>
+    </w:p>
+    <w:p/>
+    <w:p>
+      <w:pPr>
+        <w:pStyle w:val="ListParagraph"/>
+        <w:numPr>
+          <w:ilvl w:val="0"/>
+          <w:numId w:val="4"/>
+        </w:numPr>
+        <w:rPr>
+          <w:b/>
+          <w:bCs/>
+        </w:rPr>
+      </w:pPr>
+      <w:r>
+        <w:rPr>
+          <w:b/>
+          <w:bCs/>
+        </w:rPr>
+        <w:t>The Declaration/GoodsShipment/Consignment/Freight data element has been added with the following sub-elements:</w:t>
+      </w:r>
+    </w:p>
+    <w:p>
+      <w:pPr>
+        <w:pStyle w:val="ListParagraph"/>
+        <w:numPr>
+          <w:ilvl w:val="1"/>
+          <w:numId w:val="4"/>
+        </w:numPr>
+      </w:pPr>
+      <w:r>
+        <w:t>Declaration/GoodsShipment/Consignment/Freight/rate</w:t>
+      </w:r>
+    </w:p>
+    <w:p/>
+    <w:p>
+      <w:pPr>
+        <w:pStyle w:val="ListParagraph"/>
+        <w:numPr>
+          <w:ilvl w:val="0"/>
+          <w:numId w:val="4"/>
+        </w:numPr>
+        <w:rPr>
+          <w:b/>
+          <w:bCs/>
+          <w:highlight w:val="green"/>
+        </w:rPr>
+      </w:pPr>
+      <w:r>
+        <w:rPr>
+          <w:b/>
+          <w:bCs/>
+          <w:highlight w:val="green"/>
+        </w:rPr>
+        <w:t>The Declaration/GoodsShipment/</w:t>
+      </w:r>
+      <w:proofErr w:type="spellStart"/>
+      <w:r>
+        <w:rPr>
+          <w:b/>
+          <w:bCs/>
+          <w:highlight w:val="green"/>
+        </w:rPr>
+        <w:t>GoodsMeasure</w:t>
+      </w:r>
+      <w:proofErr w:type="spellEnd"/>
+      <w:r>
+        <w:rPr>
+          <w:b/>
+          <w:bCs/>
+          <w:highlight w:val="green"/>
+        </w:rPr>
+        <w:t xml:space="preserve"> data element has been added with the following sub-elements:</w:t>
+      </w:r>
+    </w:p>
+    <w:p>
+      <w:pPr>
+        <w:pStyle w:val="ListParagraph"/>
+        <w:numPr>
+          <w:ilvl w:val="1"/>
+          <w:numId w:val="4"/>
+        </w:numPr>
+        <w:rPr>
+          <w:highlight w:val="green"/>
+        </w:rPr>
+      </w:pPr>
+      <w:r>
+        <w:rPr>
+          <w:highlight w:val="green"/>
+        </w:rPr>
+        <w:t>Declaration/GoodsShipment/</w:t>
+      </w:r>
+      <w:proofErr w:type="spellStart"/>
+      <w:r>
+        <w:rPr>
+          <w:highlight w:val="green"/>
+        </w:rPr>
+        <w:t>GoodsMeasure</w:t>
+      </w:r>
+      <w:proofErr w:type="spellEnd"/>
+      <w:r>
+        <w:rPr>
+          <w:highlight w:val="green"/>
+        </w:rPr>
+        <w:t>/</w:t>
+      </w:r>
+      <w:proofErr w:type="spellStart"/>
+      <w:r>
+        <w:rPr>
+          <w:highlight w:val="green"/>
+        </w:rPr>
+        <w:t>GrossMassMeasure</w:t>
+      </w:r>
+      <w:proofErr w:type="spellEnd"/>
+    </w:p>
+    <w:p/>
+    <w:p>
+      <w:pPr>
+        <w:pStyle w:val="ListParagraph"/>
+        <w:numPr>
+          <w:ilvl w:val="0"/>
+          <w:numId w:val="4"/>
+        </w:numPr>
+        <w:rPr>
+          <w:b/>
+          <w:bCs/>
+        </w:rPr>
+      </w:pPr>
+      <w:r>
+        <w:rPr>
+          <w:b/>
+          <w:bCs/>
+        </w:rPr>
+        <w:t>The Declaration/GoodsShipment/Consignment/</w:t>
+      </w:r>
+      <w:proofErr w:type="spellStart"/>
+      <w:r>
+        <w:rPr>
+          <w:b/>
+          <w:bCs/>
+        </w:rPr>
+        <w:t>TransportContractDocument</w:t>
+      </w:r>
+      <w:proofErr w:type="spellEnd"/>
+      <w:r>
+        <w:rPr>
+          <w:b/>
+          <w:bCs/>
+        </w:rPr>
+        <w:t xml:space="preserve"> data element has been added with the following sub-elements:</w:t>
+      </w:r>
+    </w:p>
+    <w:p>
+      <w:pPr>
+        <w:pStyle w:val="ListParagraph"/>
+        <w:numPr>
+          <w:ilvl w:val="1"/>
+          <w:numId w:val="4"/>
+        </w:numPr>
+      </w:pPr>
+      <w:r>
+        <w:t xml:space="preserve">Declaration/GoodsShipment/Consignment/TransportContractDocument/SequenceNumeric </w:t>
+      </w:r>
+    </w:p>
+    <w:p>
+      <w:pPr>
+        <w:pStyle w:val="ListParagraph"/>
+        <w:numPr>
+          <w:ilvl w:val="1"/>
+          <w:numId w:val="4"/>
+        </w:numPr>
+      </w:pPr>
+      <w:r>
+        <w:t xml:space="preserve">Declaration/GoodsShipment/Consignment/TransportContractDocument/ID </w:t>
+      </w:r>
+    </w:p>
+    <w:p>
+      <w:pPr>
+        <w:pStyle w:val="ListParagraph"/>
+        <w:numPr>
+          <w:ilvl w:val="1"/>
+          <w:numId w:val="4"/>
+        </w:numPr>
+      </w:pPr>
+      <w:r>
+        <w:t>Declaration/GoodsShipment/Consignment/TransportContractDocument/Type</w:t>
+      </w:r>
+    </w:p>
+    <w:p/>
+    <w:p>
+      <w:pPr>
+        <w:pStyle w:val="ListParagraph"/>
+        <w:numPr>
+          <w:ilvl w:val="0"/>
+          <w:numId w:val="4"/>
+        </w:numPr>
+        <w:rPr>
+          <w:b/>
+          <w:bCs/>
+        </w:rPr>
+      </w:pPr>
+      <w:r>
+        <w:rPr>
+          <w:b/>
+          <w:bCs/>
+        </w:rPr>
+        <w:t>The Declaration/GoodsShipment/Consignment/Freight data element has been added with the following sub-elements:</w:t>
+      </w:r>
+    </w:p>
+    <w:p>
+      <w:pPr>
+        <w:pStyle w:val="ListParagraph"/>
+        <w:numPr>
+          <w:ilvl w:val="1"/>
+          <w:numId w:val="4"/>
+        </w:numPr>
+      </w:pPr>
+      <w:r>
+        <w:lastRenderedPageBreak/>
+        <w:t>Declaration/GoodsShipment/Consignment/Freight/rate</w:t>
       </w:r>
     </w:p>
     <w:p>
@@ -992,7 +958,7 @@
           <w:b/>
           <w:bCs/>
         </w:rPr>
-        <w:t xml:space="preserve">The Declaration/GoodsShipment/GovernmentAgencyGoodsItem/TransportContractDocument has been added with the following sub-elements: </w:t>
+        <w:t xml:space="preserve">The Declaration/GoodsShipment/GovernmentAgencyGoodsItem/SupportingDocument has been added with the following sub-elements: </w:t>
       </w:r>
     </w:p>
     <w:p>
@@ -1004,7 +970,7 @@
         </w:numPr>
       </w:pPr>
       <w:r>
-        <w:t xml:space="preserve">Declaration/GoodsShipment/GovernmentAgencyGoodsItem/TransportContractDocument/SequenceNumeric </w:t>
+        <w:t xml:space="preserve">Declaration/GoodsShipment/GovernmentAgencyGoodsItem/SupportingDocument/SequenceNumeric </w:t>
       </w:r>
     </w:p>
     <w:p>
@@ -1016,7 +982,7 @@
         </w:numPr>
       </w:pPr>
       <w:r>
-        <w:t>Declaration/GoodsShipment/GovernmentAgencyGoodsItem/TransportContractDocument/ID</w:t>
+        <w:t>Declaration/GoodsShipment/GovernmentAgencyGoodsItem/SupportingDocument/ID</w:t>
       </w:r>
     </w:p>
     <w:p>
@@ -1028,10 +994,99 @@
         </w:numPr>
       </w:pPr>
       <w:r>
-        <w:t>Declaration/GoodsShipment/GovernmentAgencyGoodsItem/TransportContractDocument/Type</w:t>
+        <w:t>Declaration/GoodsShipment/GovernmentAgencyGoodsItem/SupportingDocument/TypeCode</w:t>
       </w:r>
     </w:p>
     <w:p/>
+    <w:p>
+      <w:pPr>
+        <w:pStyle w:val="ListParagraph"/>
+        <w:numPr>
+          <w:ilvl w:val="0"/>
+          <w:numId w:val="4"/>
+        </w:numPr>
+        <w:rPr>
+          <w:b/>
+          <w:bCs/>
+        </w:rPr>
+      </w:pPr>
+      <w:r>
+        <w:rPr>
+          <w:b/>
+          <w:bCs/>
+        </w:rPr>
+        <w:t xml:space="preserve">The Declaration/GoodsShipment/GovernmentAgencyGoodsItem/AdditionalReference data element has been added with the following sub-elements: </w:t>
+      </w:r>
+    </w:p>
+    <w:p>
+      <w:pPr>
+        <w:pStyle w:val="ListParagraph"/>
+        <w:numPr>
+          <w:ilvl w:val="1"/>
+          <w:numId w:val="4"/>
+        </w:numPr>
+      </w:pPr>
+      <w:r>
+        <w:t>Declaration/GoodsShipment/GovernmentAgencyGoodsItem/AdditionalReference/SequenceNumeric</w:t>
+      </w:r>
+    </w:p>
+    <w:p>
+      <w:pPr>
+        <w:pStyle w:val="ListParagraph"/>
+        <w:numPr>
+          <w:ilvl w:val="1"/>
+          <w:numId w:val="4"/>
+        </w:numPr>
+      </w:pPr>
+      <w:r>
+        <w:t>Declaration/GoodsShipment/GovernmentAgencyGoodsItem/AdditionalReference/ID</w:t>
+      </w:r>
+    </w:p>
+    <w:p>
+      <w:pPr>
+        <w:pStyle w:val="ListParagraph"/>
+        <w:numPr>
+          <w:ilvl w:val="1"/>
+          <w:numId w:val="4"/>
+        </w:numPr>
+      </w:pPr>
+      <w:r>
+        <w:t>Declaration/GoodsShipment/GovernmentAgencyGoodsItem/AdditionalReference/TypeCode</w:t>
+      </w:r>
+    </w:p>
+    <w:p/>
+    <w:p>
+      <w:pPr>
+        <w:pStyle w:val="ListParagraph"/>
+        <w:numPr>
+          <w:ilvl w:val="0"/>
+          <w:numId w:val="4"/>
+        </w:numPr>
+        <w:rPr>
+          <w:b/>
+          <w:bCs/>
+        </w:rPr>
+      </w:pPr>
+      <w:r>
+        <w:rPr>
+          <w:b/>
+          <w:bCs/>
+        </w:rPr>
+        <w:t>The Declaration/GoodsShipment/GovernmentAgencyGoodsItem/Commodity/InvoiceLine data element has been added with the following sub-elements:</w:t>
+      </w:r>
+    </w:p>
+    <w:p>
+      <w:pPr>
+        <w:pStyle w:val="ListParagraph"/>
+        <w:numPr>
+          <w:ilvl w:val="1"/>
+          <w:numId w:val="4"/>
+        </w:numPr>
+      </w:pPr>
+      <w:r>
+        <w:t>Declaration/GoodsShipment/GovernmentAgencyGoodsItem/Commodity/InvoiceLine/ItemChargeAmount</w:t>
+      </w:r>
+    </w:p>
     <w:p>
       <w:pPr>
         <w:rPr>
@@ -1041,16 +1096,252 @@
           <w:szCs w:val="24"/>
         </w:rPr>
       </w:pPr>
-      <w:r>
+    </w:p>
+    <w:p>
+      <w:pPr>
+        <w:pStyle w:val="ListParagraph"/>
+        <w:numPr>
+          <w:ilvl w:val="0"/>
+          <w:numId w:val="4"/>
+        </w:numPr>
+        <w:rPr>
+          <w:b/>
+          <w:bCs/>
+        </w:rPr>
+      </w:pPr>
+      <w:r>
+        <w:rPr>
+          <w:b/>
+          <w:bCs/>
+        </w:rPr>
+        <w:t>The Declaration/GoodsShipment/GovernmentAgencyGoodsItem/Freight data element has been added with the following sub-elements:</w:t>
+      </w:r>
+    </w:p>
+    <w:p>
+      <w:pPr>
+        <w:pStyle w:val="ListParagraph"/>
+        <w:numPr>
+          <w:ilvl w:val="1"/>
+          <w:numId w:val="4"/>
+        </w:numPr>
+      </w:pPr>
+      <w:r>
+        <w:t>Declaration/GoodsShipment/GovernmentAgencyGoodsItem/Freight/rate</w:t>
+      </w:r>
+    </w:p>
+    <w:p>
+      <w:pPr>
         <w:rPr>
           <w:b/>
           <w:bCs/>
           <w:sz w:val="24"/>
           <w:szCs w:val="24"/>
         </w:rPr>
+      </w:pPr>
+    </w:p>
+    <w:p>
+      <w:pPr>
+        <w:pStyle w:val="ListParagraph"/>
+        <w:numPr>
+          <w:ilvl w:val="0"/>
+          <w:numId w:val="4"/>
+        </w:numPr>
+        <w:rPr>
+          <w:b/>
+          <w:bCs/>
+        </w:rPr>
+      </w:pPr>
+      <w:r>
+        <w:rPr>
+          <w:b/>
+          <w:bCs/>
+        </w:rPr>
+        <w:t xml:space="preserve">The Declaration/GoodsShipment/GovernmentAgencyGoodsItem/TransportContractDocument has been added with the following sub-elements: </w:t>
+      </w:r>
+    </w:p>
+    <w:p>
+      <w:pPr>
+        <w:pStyle w:val="ListParagraph"/>
+        <w:numPr>
+          <w:ilvl w:val="1"/>
+          <w:numId w:val="4"/>
+        </w:numPr>
+      </w:pPr>
+      <w:r>
+        <w:t xml:space="preserve">Declaration/GoodsShipment/GovernmentAgencyGoodsItem/TransportContractDocument/SequenceNumeric </w:t>
+      </w:r>
+    </w:p>
+    <w:p>
+      <w:pPr>
+        <w:pStyle w:val="ListParagraph"/>
+        <w:numPr>
+          <w:ilvl w:val="1"/>
+          <w:numId w:val="4"/>
+        </w:numPr>
+      </w:pPr>
+      <w:r>
+        <w:t>Declaration/GoodsShipment/GovernmentAgencyGoodsItem/TransportContractDocument/ID</w:t>
+      </w:r>
+    </w:p>
+    <w:p>
+      <w:pPr>
+        <w:pStyle w:val="ListParagraph"/>
+        <w:numPr>
+          <w:ilvl w:val="1"/>
+          <w:numId w:val="4"/>
+        </w:numPr>
+      </w:pPr>
+      <w:r>
+        <w:t>Declaration/GoodsShipment/GovernmentAgencyGoodsItem/TransportContractDocument/Type</w:t>
+      </w:r>
+    </w:p>
+    <w:p/>
+    <w:p>
+      <w:pPr>
+        <w:rPr>
+          <w:b/>
+          <w:bCs/>
+          <w:sz w:val="24"/>
+          <w:szCs w:val="24"/>
+        </w:rPr>
+      </w:pPr>
+      <w:r>
+        <w:rPr>
+          <w:b/>
+          <w:bCs/>
+          <w:sz w:val="24"/>
+          <w:szCs w:val="24"/>
+        </w:rPr>
         <w:t>Data elements that have been removed:</w:t>
       </w:r>
     </w:p>
+    <w:p>
+      <w:pPr>
+        <w:pStyle w:val="ListParagraph"/>
+        <w:numPr>
+          <w:ilvl w:val="0"/>
+          <w:numId w:val="5"/>
+        </w:numPr>
+        <w:rPr>
+          <w:highlight w:val="green"/>
+        </w:rPr>
+      </w:pPr>
+      <w:r>
+        <w:rPr>
+          <w:highlight w:val="green"/>
+        </w:rPr>
+        <w:t>The Declaration/</w:t>
+      </w:r>
+      <w:r>
+        <w:rPr>
+          <w:highlight w:val="green"/>
+        </w:rPr>
+        <w:t>GoodsItemQuantity</w:t>
+      </w:r>
+      <w:r>
+        <w:rPr>
+          <w:highlight w:val="green"/>
+        </w:rPr>
+        <w:t xml:space="preserve"> data element has been removed</w:t>
+      </w:r>
+    </w:p>
+    <w:p>
+      <w:pPr>
+        <w:pStyle w:val="ListParagraph"/>
+        <w:rPr>
+          <w:highlight w:val="green"/>
+        </w:rPr>
+      </w:pPr>
+    </w:p>
+    <w:p>
+      <w:pPr>
+        <w:pStyle w:val="ListParagraph"/>
+        <w:numPr>
+          <w:ilvl w:val="0"/>
+          <w:numId w:val="5"/>
+        </w:numPr>
+        <w:rPr>
+          <w:highlight w:val="green"/>
+        </w:rPr>
+      </w:pPr>
+      <w:r>
+        <w:rPr>
+          <w:highlight w:val="green"/>
+        </w:rPr>
+        <w:t>The Declaration/</w:t>
+      </w:r>
+      <w:proofErr w:type="spellStart"/>
+      <w:r>
+        <w:rPr>
+          <w:highlight w:val="green"/>
+        </w:rPr>
+        <w:t>TotalGrossMassMeasure</w:t>
+      </w:r>
+      <w:proofErr w:type="spellEnd"/>
+      <w:r>
+        <w:rPr>
+          <w:highlight w:val="green"/>
+        </w:rPr>
+        <w:t xml:space="preserve"> data element has been removed</w:t>
+      </w:r>
+      <w:r>
+        <w:rPr>
+          <w:highlight w:val="green"/>
+        </w:rPr>
+        <w:t xml:space="preserve"> (replaced by </w:t>
+      </w:r>
+      <w:r>
+        <w:rPr>
+          <w:highlight w:val="green"/>
+        </w:rPr>
+        <w:t>Declaration/GoodsShipment/</w:t>
+      </w:r>
+      <w:proofErr w:type="spellStart"/>
+      <w:r>
+        <w:rPr>
+          <w:highlight w:val="green"/>
+        </w:rPr>
+        <w:t>GoodsMeasure</w:t>
+      </w:r>
+      <w:proofErr w:type="spellEnd"/>
+      <w:r>
+        <w:rPr>
+          <w:highlight w:val="green"/>
+        </w:rPr>
+        <w:t>/</w:t>
+      </w:r>
+      <w:proofErr w:type="spellStart"/>
+      <w:r>
+        <w:rPr>
+          <w:highlight w:val="green"/>
+        </w:rPr>
+        <w:t>GrossMassMeasure</w:t>
+      </w:r>
+      <w:proofErr w:type="spellEnd"/>
+      <w:r>
+        <w:rPr>
+          <w:highlight w:val="green"/>
+        </w:rPr>
+        <w:t>)</w:t>
+      </w:r>
+    </w:p>
+    <w:p>
+      <w:pPr>
+        <w:ind w:left="360"/>
+      </w:pPr>
+    </w:p>
+    <w:p>
+      <w:pPr>
+        <w:pStyle w:val="ListParagraph"/>
+        <w:numPr>
+          <w:ilvl w:val="0"/>
+          <w:numId w:val="5"/>
+        </w:numPr>
+      </w:pPr>
+      <w:r>
+        <w:t>The Declaration/Exporter data element has been removed (moved to GoodsShipment level as Declaration/GoodsShipment/Consignment/Consignor)</w:t>
+      </w:r>
+    </w:p>
     <w:p/>
     <w:p>
       <w:pPr>
@@ -1061,7 +1352,15 @@
         </w:numPr>
       </w:pPr>
       <w:r>
-        <w:t>The Declaration/Exporter data element has been removed (moved to GoodsShipment level as Declaration/GoodsShipment/Consignment/Consignor)</w:t>
+        <w:t>The Declaration/GoodsShipment/AdditionalDocument data element has been removed (replaced by Declaration/GoodsShipment/</w:t>
+      </w:r>
+      <w:proofErr w:type="spellStart"/>
+      <w:r>
+        <w:t>SupportingDocument</w:t>
+      </w:r>
+      <w:proofErr w:type="spellEnd"/>
+      <w:r>
+        <w:t>)</w:t>
       </w:r>
     </w:p>
     <w:p/>
@@ -1074,42 +1373,70 @@
         </w:numPr>
       </w:pPr>
       <w:r>
-        <w:t>The Declaration/GoodsShipment/AdditionalDocument data element has been removed (replaced by Declaration/GoodsShipment/</w:t>
-      </w:r>
-      <w:proofErr w:type="spellStart"/>
-      <w:r>
-        <w:t>SupportingDocument</w:t>
-      </w:r>
-      <w:proofErr w:type="spellEnd"/>
-      <w:r>
+        <w:t>The Declaration/GoodsShipment/AdditionalInformation/StatementTypeCode has been removed</w:t>
+      </w:r>
+    </w:p>
+    <w:p/>
+    <w:p>
+      <w:pPr>
+        <w:pStyle w:val="ListParagraph"/>
+        <w:numPr>
+          <w:ilvl w:val="0"/>
+          <w:numId w:val="5"/>
+        </w:numPr>
+      </w:pPr>
+      <w:r>
+        <w:t>The Declaration/GoodsShipment/CustomsValuation data element has been removed (replaced by Declaration/GoodsShipment/Consignment/Freight)</w:t>
+      </w:r>
+      <w:r>
+        <w:br/>
+      </w:r>
+    </w:p>
+    <w:p>
+      <w:pPr>
+        <w:pStyle w:val="ListParagraph"/>
+      </w:pPr>
+    </w:p>
+    <w:p>
+      <w:pPr>
+        <w:pStyle w:val="ListParagraph"/>
+        <w:numPr>
+          <w:ilvl w:val="0"/>
+          <w:numId w:val="5"/>
+        </w:numPr>
+        <w:rPr>
+          <w:highlight w:val="green"/>
+        </w:rPr>
+      </w:pPr>
+      <w:r>
+        <w:rPr>
+          <w:highlight w:val="green"/>
+        </w:rPr>
+        <w:t>The Declaration/GoodsShipment/</w:t>
+      </w:r>
+      <w:r>
+        <w:rPr>
+          <w:highlight w:val="green"/>
+        </w:rPr>
+        <w:t>Consignment/GoodsLocation/Address/TypeCode</w:t>
+      </w:r>
+      <w:r>
+        <w:rPr>
+          <w:highlight w:val="green"/>
+        </w:rPr>
+        <w:t xml:space="preserve"> data element has been removed (replaced by Declaration/GoodsShipment/Consignment/GoodsLocation</w:t>
+      </w:r>
+      <w:r>
+        <w:rPr>
+          <w:highlight w:val="green"/>
+        </w:rPr>
+        <w:t>/IdentificationType</w:t>
+      </w:r>
+      <w:r>
+        <w:rPr>
+          <w:highlight w:val="green"/>
+        </w:rPr>
         <w:t>)</w:t>
-      </w:r>
-    </w:p>
-    <w:p/>
-    <w:p>
-      <w:pPr>
-        <w:pStyle w:val="ListParagraph"/>
-        <w:numPr>
-          <w:ilvl w:val="0"/>
-          <w:numId w:val="5"/>
-        </w:numPr>
-      </w:pPr>
-      <w:r>
-        <w:t>The Declaration/GoodsShipment/AdditionalInformation/StatementTypeCode has been removed</w:t>
-      </w:r>
-    </w:p>
-    <w:p/>
-    <w:p>
-      <w:pPr>
-        <w:pStyle w:val="ListParagraph"/>
-        <w:numPr>
-          <w:ilvl w:val="0"/>
-          <w:numId w:val="5"/>
-        </w:numPr>
-      </w:pPr>
-      <w:r>
-        <w:lastRenderedPageBreak/>
-        <w:t>The Declaration/GoodsShipment/CustomsValuation data element has been removed (replaced by Declaration/GoodsShipment/Consignment/Freight)</w:t>
       </w:r>
     </w:p>
     <w:p/>
@@ -1188,6 +1515,7 @@
           <w:sz w:val="24"/>
           <w:szCs w:val="24"/>
         </w:rPr>
+        <w:lastRenderedPageBreak/>
         <w:t xml:space="preserve">Changes in data types: </w:t>
       </w:r>
     </w:p>
@@ -1222,7 +1550,7 @@
         </w:numPr>
       </w:pPr>
       <w:r>
-        <w:t>Declaration/GoodsShipment/AdditionalInformation/TypeCode is now an5</w:t>
+        <w:t>Declaration/GoodsShipment/AdditionalInformation/StatementCode is now a5</w:t>
       </w:r>
     </w:p>
     <w:p>
@@ -1234,7 +1562,7 @@
         </w:numPr>
       </w:pPr>
       <w:r>
-        <w:t>Declaration/GoodsShipment/AdditionalInformation/StatementCode is now a5</w:t>
+        <w:t>Declaration/GoodsShipment/GovernmentAgencyGoodsItem/AdditionalInformation/StatementCode is now a5</w:t>
       </w:r>
     </w:p>
     <w:p>
@@ -1246,7 +1574,7 @@
         </w:numPr>
       </w:pPr>
       <w:r>
-        <w:t>Declaration/GoodsShipment/GovernmentAgencyGoodsItem/AdditionalInformation/StatementCode is now a5</w:t>
+        <w:t>Declaration/GoodsShipment/Consignment/GoodsLocation/ID is now an..4</w:t>
       </w:r>
     </w:p>
     <w:p>
@@ -1258,7 +1586,7 @@
         </w:numPr>
       </w:pPr>
       <w:r>
-        <w:t>Declaration/GoodsShipment/GovernmentAgencyGoodsItem/AdditionalInformation/TypeCode is now a5</w:t>
+        <w:t>Declaration/GoodsShipment/Consignment/GoodsLocation/Name is now an..17</w:t>
       </w:r>
     </w:p>
     <w:p>
@@ -1270,7 +1598,10 @@
         </w:numPr>
       </w:pPr>
       <w:r>
-        <w:t>Declaration/GoodsShipment/Consignment/GoodsLocation/ID is now an..4</w:t>
+        <w:t>Declaration/GoodsShipment/GovernmentAgencyGoodsItem/Commodity/Classification/ID is now an</w:t>
+      </w:r>
+      <w:r>
+        <w:t>..9</w:t>
       </w:r>
     </w:p>
     <w:p>
@@ -1282,7 +1613,7 @@
         </w:numPr>
       </w:pPr>
       <w:r>
-        <w:t>Declaration/GoodsShipment/Consignment/GoodsLocation/Name is now an..17</w:t>
+        <w:t>Declaration/GoodsShipment /PreviousDocument/ID is now an..70</w:t>
       </w:r>
     </w:p>
     <w:p>
@@ -1294,38 +1625,9 @@
         </w:numPr>
       </w:pPr>
       <w:r>
-        <w:t>Declaration/GoodsShipment/GovernmentAgencyGoodsItem/Commodity/Classification/ID is now an</w:t>
-      </w:r>
-      <w:r>
-        <w:t>..9</w:t>
-      </w:r>
-    </w:p>
-    <w:p>
-      <w:pPr>
-        <w:pStyle w:val="ListParagraph"/>
-        <w:numPr>
-          <w:ilvl w:val="0"/>
-          <w:numId w:val="6"/>
-        </w:numPr>
-      </w:pPr>
-      <w:r>
-        <w:t>Declaration/GoodsShipment /PreviousDocument/ID is now an..70</w:t>
-      </w:r>
-    </w:p>
-    <w:p>
-      <w:pPr>
-        <w:pStyle w:val="ListParagraph"/>
-        <w:numPr>
-          <w:ilvl w:val="0"/>
-          <w:numId w:val="6"/>
-        </w:numPr>
-      </w:pPr>
-      <w:r>
         <w:t>Declaration/GoodsShipment/GovernmentAgencyGoodsItem/PreviousDocument/ID is now an..70</w:t>
       </w:r>
     </w:p>
-    <w:p/>
-    <w:p/>
     <w:p/>
     <w:p>
       <w:pPr>
@@ -1344,7 +1646,6 @@
           <w:sz w:val="32"/>
           <w:szCs w:val="32"/>
         </w:rPr>
-        <w:lastRenderedPageBreak/>
         <w:t>I2</w:t>
       </w:r>
     </w:p>
@@ -1394,6 +1695,24 @@
           <w:ilvl w:val="1"/>
           <w:numId w:val="3"/>
         </w:numPr>
+        <w:rPr>
+          <w:highlight w:val="green"/>
+        </w:rPr>
+      </w:pPr>
+      <w:r>
+        <w:rPr>
+          <w:highlight w:val="green"/>
+        </w:rPr>
+        <w:t xml:space="preserve">Declaration/GoodsShipment/Consignment/GoodsLocation/IdentificationType has been added </w:t>
+      </w:r>
+    </w:p>
+    <w:p>
+      <w:pPr>
+        <w:pStyle w:val="ListParagraph"/>
+        <w:numPr>
+          <w:ilvl w:val="1"/>
+          <w:numId w:val="3"/>
+        </w:numPr>
       </w:pPr>
       <w:r>
         <w:t xml:space="preserve">Declaration/GoodsShipment/Consignment/GoodsLocation/Address/streetNumber has been added </w:t>
@@ -1490,6 +1809,389 @@
     </w:p>
     <w:p>
       <w:pPr>
+        <w:pStyle w:val="ListParagraph"/>
+        <w:numPr>
+          <w:ilvl w:val="0"/>
+          <w:numId w:val="2"/>
+        </w:numPr>
+        <w:rPr>
+          <w:b/>
+          <w:bCs/>
+        </w:rPr>
+      </w:pPr>
+      <w:r>
+        <w:rPr>
+          <w:b/>
+          <w:bCs/>
+        </w:rPr>
+        <w:t xml:space="preserve">The Declaration/Agent data element has </w:t>
+      </w:r>
+      <w:r>
+        <w:rPr>
+          <w:b/>
+          <w:bCs/>
+        </w:rPr>
+        <w:t>been added with the following sub-elements</w:t>
+      </w:r>
+      <w:r>
+        <w:rPr>
+          <w:b/>
+          <w:bCs/>
+        </w:rPr>
+        <w:t xml:space="preserve">: </w:t>
+      </w:r>
+    </w:p>
+    <w:p>
+      <w:pPr>
+        <w:pStyle w:val="ListParagraph"/>
+        <w:numPr>
+          <w:ilvl w:val="1"/>
+          <w:numId w:val="2"/>
+        </w:numPr>
+        <w:rPr>
+          <w:b/>
+          <w:bCs/>
+        </w:rPr>
+      </w:pPr>
+      <w:r>
+        <w:t>Declaration/Agent/ID</w:t>
+      </w:r>
+    </w:p>
+    <w:p>
+      <w:pPr>
+        <w:pStyle w:val="ListParagraph"/>
+        <w:numPr>
+          <w:ilvl w:val="1"/>
+          <w:numId w:val="2"/>
+        </w:numPr>
+        <w:rPr>
+          <w:b/>
+          <w:bCs/>
+        </w:rPr>
+      </w:pPr>
+      <w:r>
+        <w:t>Declaration/Agent/FunctionCode</w:t>
+      </w:r>
+    </w:p>
+    <w:p>
+      <w:pPr>
+        <w:pStyle w:val="ListParagraph"/>
+        <w:ind w:left="1440"/>
+        <w:rPr>
+          <w:b/>
+          <w:bCs/>
+        </w:rPr>
+      </w:pPr>
+    </w:p>
+    <w:p>
+      <w:pPr>
+        <w:pStyle w:val="ListParagraph"/>
+        <w:numPr>
+          <w:ilvl w:val="0"/>
+          <w:numId w:val="2"/>
+        </w:numPr>
+        <w:rPr>
+          <w:b/>
+          <w:bCs/>
+        </w:rPr>
+      </w:pPr>
+      <w:r>
+        <w:rPr>
+          <w:b/>
+          <w:bCs/>
+        </w:rPr>
+        <w:t>The Declaration/</w:t>
+      </w:r>
+      <w:r>
+        <w:rPr>
+          <w:b/>
+          <w:bCs/>
+        </w:rPr>
+        <w:t>Declarant</w:t>
+      </w:r>
+      <w:r>
+        <w:rPr>
+          <w:b/>
+          <w:bCs/>
+        </w:rPr>
+        <w:t xml:space="preserve"> data element has </w:t>
+      </w:r>
+      <w:r>
+        <w:rPr>
+          <w:b/>
+          <w:bCs/>
+        </w:rPr>
+        <w:t>been added with the following sub-elements</w:t>
+      </w:r>
+      <w:r>
+        <w:rPr>
+          <w:b/>
+          <w:bCs/>
+        </w:rPr>
+        <w:t xml:space="preserve">: </w:t>
+      </w:r>
+    </w:p>
+    <w:p>
+      <w:pPr>
+        <w:pStyle w:val="ListParagraph"/>
+        <w:numPr>
+          <w:ilvl w:val="1"/>
+          <w:numId w:val="2"/>
+        </w:numPr>
+        <w:rPr>
+          <w:b/>
+          <w:bCs/>
+        </w:rPr>
+      </w:pPr>
+      <w:r>
+        <w:t>Declaration/Declarant/Name</w:t>
+      </w:r>
+    </w:p>
+    <w:p>
+      <w:pPr>
+        <w:pStyle w:val="ListParagraph"/>
+        <w:numPr>
+          <w:ilvl w:val="1"/>
+          <w:numId w:val="2"/>
+        </w:numPr>
+        <w:rPr>
+          <w:b/>
+          <w:bCs/>
+        </w:rPr>
+      </w:pPr>
+      <w:r>
+        <w:t>Declaration/Declarant /ID</w:t>
+      </w:r>
+    </w:p>
+    <w:p>
+      <w:pPr>
+        <w:pStyle w:val="ListParagraph"/>
+        <w:numPr>
+          <w:ilvl w:val="1"/>
+          <w:numId w:val="2"/>
+        </w:numPr>
+      </w:pPr>
+      <w:r>
+        <w:t>Declaration/Declarant/Address/CityName</w:t>
+      </w:r>
+    </w:p>
+    <w:p>
+      <w:pPr>
+        <w:pStyle w:val="ListParagraph"/>
+        <w:numPr>
+          <w:ilvl w:val="1"/>
+          <w:numId w:val="2"/>
+        </w:numPr>
+      </w:pPr>
+      <w:r>
+        <w:t xml:space="preserve">Declaration/Declarant/Address/CountryCode </w:t>
+      </w:r>
+    </w:p>
+    <w:p>
+      <w:pPr>
+        <w:pStyle w:val="ListParagraph"/>
+        <w:numPr>
+          <w:ilvl w:val="1"/>
+          <w:numId w:val="2"/>
+        </w:numPr>
+      </w:pPr>
+      <w:r>
+        <w:lastRenderedPageBreak/>
+        <w:t>Declaration/Declarant/Address/Line</w:t>
+      </w:r>
+    </w:p>
+    <w:p>
+      <w:pPr>
+        <w:pStyle w:val="ListParagraph"/>
+        <w:numPr>
+          <w:ilvl w:val="1"/>
+          <w:numId w:val="2"/>
+        </w:numPr>
+      </w:pPr>
+      <w:r>
+        <w:t>Declaration/Declarant/Address/PostCodeID</w:t>
+      </w:r>
+    </w:p>
+    <w:p/>
+    <w:p>
+      <w:pPr>
+        <w:pStyle w:val="ListParagraph"/>
+        <w:numPr>
+          <w:ilvl w:val="0"/>
+          <w:numId w:val="2"/>
+        </w:numPr>
+      </w:pPr>
+      <w:r>
+        <w:rPr>
+          <w:b/>
+          <w:bCs/>
+        </w:rPr>
+        <w:t>The Declaration/GoodsShipment/Consignment/</w:t>
+      </w:r>
+      <w:proofErr w:type="spellStart"/>
+      <w:r>
+        <w:rPr>
+          <w:b/>
+          <w:bCs/>
+        </w:rPr>
+        <w:t>TransportEquipment</w:t>
+      </w:r>
+      <w:proofErr w:type="spellEnd"/>
+      <w:r>
+        <w:rPr>
+          <w:b/>
+          <w:bCs/>
+        </w:rPr>
+        <w:t xml:space="preserve"> has been added with the following sub-elements</w:t>
+      </w:r>
+      <w:r>
+        <w:rPr>
+          <w:b/>
+          <w:bCs/>
+        </w:rPr>
+        <w:t xml:space="preserve"> (previously under GovernmentAgencyGoodsItem)</w:t>
+      </w:r>
+      <w:r>
+        <w:rPr>
+          <w:b/>
+          <w:bCs/>
+        </w:rPr>
+        <w:t xml:space="preserve">: </w:t>
+      </w:r>
+    </w:p>
+    <w:p>
+      <w:pPr>
+        <w:pStyle w:val="ListParagraph"/>
+        <w:numPr>
+          <w:ilvl w:val="1"/>
+          <w:numId w:val="2"/>
+        </w:numPr>
+      </w:pPr>
+      <w:r>
+        <w:t>Declaration/GoodsShipment/Consignment/TransportEquipment/SequenceNumeric</w:t>
+      </w:r>
+    </w:p>
+    <w:p>
+      <w:pPr>
+        <w:pStyle w:val="ListParagraph"/>
+        <w:numPr>
+          <w:ilvl w:val="1"/>
+          <w:numId w:val="2"/>
+        </w:numPr>
+      </w:pPr>
+      <w:r>
+        <w:t>Declaration/GoodsShipment/Consignment/</w:t>
+      </w:r>
+      <w:proofErr w:type="spellStart"/>
+      <w:r>
+        <w:t>TransportEquipment</w:t>
+      </w:r>
+      <w:proofErr w:type="spellEnd"/>
+      <w:r>
+        <w:t>/ID</w:t>
+      </w:r>
+    </w:p>
+    <w:p>
+      <w:pPr>
+        <w:pStyle w:val="ListParagraph"/>
+        <w:numPr>
+          <w:ilvl w:val="1"/>
+          <w:numId w:val="2"/>
+        </w:numPr>
+      </w:pPr>
+    </w:p>
+    <w:p>
+      <w:pPr>
+        <w:pStyle w:val="ListParagraph"/>
+        <w:numPr>
+          <w:ilvl w:val="0"/>
+          <w:numId w:val="2"/>
+        </w:numPr>
+        <w:rPr>
+          <w:b/>
+          <w:bCs/>
+          <w:highlight w:val="green"/>
+        </w:rPr>
+      </w:pPr>
+      <w:r>
+        <w:rPr>
+          <w:b/>
+          <w:bCs/>
+          <w:highlight w:val="green"/>
+        </w:rPr>
+        <w:t>The Declaration/GoodsShipment/</w:t>
+      </w:r>
+      <w:proofErr w:type="spellStart"/>
+      <w:r>
+        <w:rPr>
+          <w:b/>
+          <w:bCs/>
+          <w:highlight w:val="green"/>
+        </w:rPr>
+        <w:t>GoodsMeasure</w:t>
+      </w:r>
+      <w:proofErr w:type="spellEnd"/>
+      <w:r>
+        <w:rPr>
+          <w:b/>
+          <w:bCs/>
+          <w:highlight w:val="green"/>
+        </w:rPr>
+        <w:t xml:space="preserve"> data element has been added with the following sub-elements:</w:t>
+      </w:r>
+    </w:p>
+    <w:p>
+      <w:pPr>
+        <w:pStyle w:val="ListParagraph"/>
+        <w:numPr>
+          <w:ilvl w:val="1"/>
+          <w:numId w:val="2"/>
+        </w:numPr>
+        <w:rPr>
+          <w:highlight w:val="green"/>
+        </w:rPr>
+      </w:pPr>
+      <w:r>
+        <w:rPr>
+          <w:highlight w:val="green"/>
+        </w:rPr>
+        <w:t>Declaration/GoodsShipment/</w:t>
+      </w:r>
+      <w:proofErr w:type="spellStart"/>
+      <w:r>
+        <w:rPr>
+          <w:highlight w:val="green"/>
+        </w:rPr>
+        <w:t>GoodsMeasure</w:t>
+      </w:r>
+      <w:proofErr w:type="spellEnd"/>
+      <w:r>
+        <w:rPr>
+          <w:highlight w:val="green"/>
+        </w:rPr>
+        <w:t>/</w:t>
+      </w:r>
+      <w:proofErr w:type="spellStart"/>
+      <w:r>
+        <w:rPr>
+          <w:highlight w:val="green"/>
+        </w:rPr>
+        <w:t>GrossMassMeasure</w:t>
+      </w:r>
+      <w:proofErr w:type="spellEnd"/>
+    </w:p>
+    <w:p>
+      <w:pPr>
+        <w:pStyle w:val="ListParagraph"/>
+        <w:numPr>
+          <w:ilvl w:val="0"/>
+          <w:numId w:val="2"/>
+        </w:numPr>
+      </w:pPr>
+    </w:p>
+    <w:p/>
+    <w:p>
+      <w:pPr>
         <w:rPr>
           <w:b/>
           <w:bCs/>
@@ -1497,300 +2199,15 @@
           <w:szCs w:val="24"/>
         </w:rPr>
       </w:pPr>
-    </w:p>
-    <w:p>
-      <w:pPr>
-        <w:pStyle w:val="ListParagraph"/>
-        <w:numPr>
-          <w:ilvl w:val="0"/>
-          <w:numId w:val="2"/>
-        </w:numPr>
-        <w:rPr>
-          <w:b/>
-          <w:bCs/>
-        </w:rPr>
-      </w:pPr>
-      <w:r>
-        <w:rPr>
-          <w:b/>
-          <w:bCs/>
-        </w:rPr>
-        <w:t xml:space="preserve">The Declaration/Agent data element has </w:t>
-      </w:r>
-      <w:r>
-        <w:rPr>
-          <w:b/>
-          <w:bCs/>
-        </w:rPr>
-        <w:t>been added with the following sub-elements</w:t>
-      </w:r>
-      <w:r>
-        <w:rPr>
-          <w:b/>
-          <w:bCs/>
-        </w:rPr>
-        <w:t xml:space="preserve">: </w:t>
-      </w:r>
-    </w:p>
-    <w:p>
-      <w:pPr>
-        <w:pStyle w:val="ListParagraph"/>
-        <w:numPr>
-          <w:ilvl w:val="1"/>
-          <w:numId w:val="2"/>
-        </w:numPr>
-        <w:rPr>
-          <w:b/>
-          <w:bCs/>
-        </w:rPr>
-      </w:pPr>
-      <w:r>
-        <w:t>Declaration/Agent/ID</w:t>
-      </w:r>
-    </w:p>
-    <w:p>
-      <w:pPr>
-        <w:pStyle w:val="ListParagraph"/>
-        <w:numPr>
-          <w:ilvl w:val="1"/>
-          <w:numId w:val="2"/>
-        </w:numPr>
-        <w:rPr>
-          <w:b/>
-          <w:bCs/>
-        </w:rPr>
-      </w:pPr>
-      <w:r>
-        <w:t>Declaration/Agent/FunctionCode</w:t>
-      </w:r>
-    </w:p>
-    <w:p>
-      <w:pPr>
-        <w:pStyle w:val="ListParagraph"/>
-        <w:ind w:left="1440"/>
-        <w:rPr>
-          <w:b/>
-          <w:bCs/>
-        </w:rPr>
-      </w:pPr>
-    </w:p>
-    <w:p>
-      <w:pPr>
-        <w:pStyle w:val="ListParagraph"/>
-        <w:numPr>
-          <w:ilvl w:val="0"/>
-          <w:numId w:val="2"/>
-        </w:numPr>
-        <w:rPr>
-          <w:b/>
-          <w:bCs/>
-        </w:rPr>
-      </w:pPr>
-      <w:r>
-        <w:rPr>
-          <w:b/>
-          <w:bCs/>
-        </w:rPr>
-        <w:t>The Declaration/</w:t>
-      </w:r>
-      <w:r>
-        <w:rPr>
-          <w:b/>
-          <w:bCs/>
-        </w:rPr>
-        <w:t>Declarant</w:t>
-      </w:r>
-      <w:r>
-        <w:rPr>
-          <w:b/>
-          <w:bCs/>
-        </w:rPr>
-        <w:t xml:space="preserve"> data element has </w:t>
-      </w:r>
-      <w:r>
-        <w:rPr>
-          <w:b/>
-          <w:bCs/>
-        </w:rPr>
-        <w:t>been added with the following sub-elements</w:t>
-      </w:r>
-      <w:r>
-        <w:rPr>
-          <w:b/>
-          <w:bCs/>
-        </w:rPr>
-        <w:t xml:space="preserve">: </w:t>
-      </w:r>
-    </w:p>
-    <w:p>
-      <w:pPr>
-        <w:pStyle w:val="ListParagraph"/>
-        <w:numPr>
-          <w:ilvl w:val="1"/>
-          <w:numId w:val="2"/>
-        </w:numPr>
-        <w:rPr>
-          <w:b/>
-          <w:bCs/>
-        </w:rPr>
-      </w:pPr>
-      <w:r>
-        <w:t>Declaration/Declarant/Name</w:t>
-      </w:r>
-    </w:p>
-    <w:p>
-      <w:pPr>
-        <w:pStyle w:val="ListParagraph"/>
-        <w:numPr>
-          <w:ilvl w:val="1"/>
-          <w:numId w:val="2"/>
-        </w:numPr>
-        <w:rPr>
-          <w:b/>
-          <w:bCs/>
-        </w:rPr>
-      </w:pPr>
-      <w:r>
-        <w:t>Declaration/Declarant /ID</w:t>
-      </w:r>
-    </w:p>
-    <w:p>
-      <w:pPr>
-        <w:pStyle w:val="ListParagraph"/>
-        <w:numPr>
-          <w:ilvl w:val="1"/>
-          <w:numId w:val="2"/>
-        </w:numPr>
-      </w:pPr>
-      <w:r>
-        <w:t>Declaration/Declarant/Address/CityName</w:t>
-      </w:r>
-    </w:p>
-    <w:p>
-      <w:pPr>
-        <w:pStyle w:val="ListParagraph"/>
-        <w:numPr>
-          <w:ilvl w:val="1"/>
-          <w:numId w:val="2"/>
-        </w:numPr>
-      </w:pPr>
-      <w:r>
-        <w:t xml:space="preserve">Declaration/Declarant/Address/CountryCode </w:t>
-      </w:r>
-    </w:p>
-    <w:p>
-      <w:pPr>
-        <w:pStyle w:val="ListParagraph"/>
-        <w:numPr>
-          <w:ilvl w:val="1"/>
-          <w:numId w:val="2"/>
-        </w:numPr>
-      </w:pPr>
-      <w:r>
-        <w:t>Declaration/Declarant/Address/Line</w:t>
-      </w:r>
-    </w:p>
-    <w:p>
-      <w:pPr>
-        <w:pStyle w:val="ListParagraph"/>
-        <w:numPr>
-          <w:ilvl w:val="1"/>
-          <w:numId w:val="2"/>
-        </w:numPr>
-      </w:pPr>
-      <w:r>
-        <w:t>Declaration/Declarant/Address/PostCodeID</w:t>
-      </w:r>
-    </w:p>
-    <w:p/>
-    <w:p>
-      <w:pPr>
-        <w:pStyle w:val="ListParagraph"/>
-        <w:numPr>
-          <w:ilvl w:val="0"/>
-          <w:numId w:val="2"/>
-        </w:numPr>
-      </w:pPr>
-      <w:r>
-        <w:rPr>
-          <w:b/>
-          <w:bCs/>
-        </w:rPr>
-        <w:t>The Declaration/GoodsShipment/Consignment/</w:t>
-      </w:r>
-      <w:proofErr w:type="spellStart"/>
-      <w:r>
-        <w:rPr>
-          <w:b/>
-          <w:bCs/>
-        </w:rPr>
-        <w:t>TransportEquipment</w:t>
-      </w:r>
-      <w:proofErr w:type="spellEnd"/>
-      <w:r>
-        <w:rPr>
-          <w:b/>
-          <w:bCs/>
-        </w:rPr>
-        <w:t xml:space="preserve"> has been added with the following sub-elements</w:t>
-      </w:r>
-      <w:r>
-        <w:rPr>
-          <w:b/>
-          <w:bCs/>
-        </w:rPr>
-        <w:t xml:space="preserve"> (previously under GovernmentAgencyGoodsItem)</w:t>
-      </w:r>
-      <w:r>
-        <w:rPr>
-          <w:b/>
-          <w:bCs/>
-        </w:rPr>
-        <w:t xml:space="preserve">: </w:t>
-      </w:r>
-    </w:p>
-    <w:p>
-      <w:pPr>
-        <w:pStyle w:val="ListParagraph"/>
-        <w:numPr>
-          <w:ilvl w:val="1"/>
-          <w:numId w:val="2"/>
-        </w:numPr>
-      </w:pPr>
-      <w:r>
-        <w:t>Declaration/GoodsShipment/Consignment/TransportEquipment/SequenceNumeric</w:t>
-      </w:r>
-    </w:p>
-    <w:p>
-      <w:pPr>
-        <w:pStyle w:val="ListParagraph"/>
-        <w:numPr>
-          <w:ilvl w:val="1"/>
-          <w:numId w:val="2"/>
-        </w:numPr>
-      </w:pPr>
-      <w:r>
-        <w:t>Declaration/GoodsShipment/Consignment/</w:t>
-      </w:r>
-      <w:proofErr w:type="spellStart"/>
-      <w:r>
-        <w:t>TransportEquipment</w:t>
-      </w:r>
-      <w:proofErr w:type="spellEnd"/>
-      <w:r>
-        <w:t>/ID</w:t>
-      </w:r>
-    </w:p>
-    <w:p/>
-    <w:p>
-      <w:pPr>
+      <w:r>
         <w:rPr>
           <w:b/>
           <w:bCs/>
           <w:sz w:val="24"/>
           <w:szCs w:val="24"/>
         </w:rPr>
-      </w:pPr>
+        <w:t xml:space="preserve">Data elements that have been </w:t>
+      </w:r>
       <w:r>
         <w:rPr>
           <w:b/>
@@ -1798,7 +2215,7 @@
           <w:sz w:val="24"/>
           <w:szCs w:val="24"/>
         </w:rPr>
-        <w:t xml:space="preserve">Data elements that have been </w:t>
+        <w:t>removed</w:t>
       </w:r>
       <w:r>
         <w:rPr>
@@ -1807,98 +2224,290 @@
           <w:sz w:val="24"/>
           <w:szCs w:val="24"/>
         </w:rPr>
-        <w:t>removed</w:t>
-      </w:r>
-      <w:r>
+        <w:t>:</w:t>
+      </w:r>
+    </w:p>
+    <w:p>
+      <w:pPr>
+        <w:pStyle w:val="ListParagraph"/>
+        <w:numPr>
+          <w:ilvl w:val="0"/>
+          <w:numId w:val="2"/>
+        </w:numPr>
+      </w:pPr>
+      <w:r>
+        <w:t>The Declaration/GoodsShipment/</w:t>
+      </w:r>
+      <w:r>
+        <w:t>GovernmentAgencyGoodsItem data element</w:t>
+      </w:r>
+      <w:r>
+        <w:t xml:space="preserve"> </w:t>
+      </w:r>
+      <w:r>
+        <w:t xml:space="preserve">and </w:t>
+      </w:r>
+      <w:r>
+        <w:rPr>
+          <w:b/>
+          <w:bCs/>
+        </w:rPr>
+        <w:t>all</w:t>
+      </w:r>
+      <w:r>
+        <w:t xml:space="preserve"> it</w:t>
+      </w:r>
+      <w:r>
+        <w:t>s</w:t>
+      </w:r>
+      <w:r>
+        <w:t xml:space="preserve"> subfields have </w:t>
+      </w:r>
+      <w:r>
+        <w:t xml:space="preserve">been </w:t>
+      </w:r>
+      <w:r>
+        <w:t>removed.</w:t>
+      </w:r>
+    </w:p>
+    <w:p>
+      <w:pPr>
+        <w:pStyle w:val="ListParagraph"/>
+      </w:pPr>
+    </w:p>
+    <w:p>
+      <w:pPr>
+        <w:pStyle w:val="ListParagraph"/>
+        <w:numPr>
+          <w:ilvl w:val="0"/>
+          <w:numId w:val="2"/>
+        </w:numPr>
+        <w:rPr>
+          <w:highlight w:val="green"/>
+        </w:rPr>
+      </w:pPr>
+      <w:r>
+        <w:rPr>
+          <w:highlight w:val="green"/>
+        </w:rPr>
+        <w:t>The Declaration/</w:t>
+      </w:r>
+      <w:proofErr w:type="spellStart"/>
+      <w:r>
+        <w:rPr>
+          <w:highlight w:val="green"/>
+        </w:rPr>
+        <w:t>TotalGrossMassMeasure</w:t>
+      </w:r>
+      <w:proofErr w:type="spellEnd"/>
+      <w:r>
+        <w:rPr>
+          <w:highlight w:val="green"/>
+        </w:rPr>
+        <w:t xml:space="preserve"> data element has been removed (replaced by Declaration/GoodsShipment/</w:t>
+      </w:r>
+      <w:proofErr w:type="spellStart"/>
+      <w:r>
+        <w:rPr>
+          <w:highlight w:val="green"/>
+        </w:rPr>
+        <w:t>GoodsMeasure</w:t>
+      </w:r>
+      <w:proofErr w:type="spellEnd"/>
+      <w:r>
+        <w:rPr>
+          <w:highlight w:val="green"/>
+        </w:rPr>
+        <w:t>/</w:t>
+      </w:r>
+      <w:proofErr w:type="spellStart"/>
+      <w:r>
+        <w:rPr>
+          <w:highlight w:val="green"/>
+        </w:rPr>
+        <w:t>GrossMassMeasure</w:t>
+      </w:r>
+      <w:proofErr w:type="spellEnd"/>
+      <w:r>
+        <w:rPr>
+          <w:highlight w:val="green"/>
+        </w:rPr>
+        <w:t>)</w:t>
+      </w:r>
+    </w:p>
+    <w:p>
+      <w:pPr>
+        <w:pStyle w:val="ListParagraph"/>
+        <w:rPr>
+          <w:highlight w:val="green"/>
+        </w:rPr>
+      </w:pPr>
+    </w:p>
+    <w:p>
+      <w:pPr>
+        <w:pStyle w:val="ListParagraph"/>
+        <w:numPr>
+          <w:ilvl w:val="0"/>
+          <w:numId w:val="2"/>
+        </w:numPr>
+        <w:rPr>
+          <w:highlight w:val="green"/>
+        </w:rPr>
+      </w:pPr>
+      <w:r>
+        <w:rPr>
+          <w:highlight w:val="green"/>
+        </w:rPr>
+        <w:t>The Declaration/GoodsShipment/Consignment/GoodsLocation/Address/TypeCode data element has been removed (replaced by Declaration/GoodsShipment/Consignment/GoodsLocation/IdentificationType)</w:t>
+      </w:r>
+    </w:p>
+    <w:p/>
+    <w:p>
+      <w:pPr>
         <w:rPr>
           <w:b/>
           <w:bCs/>
           <w:sz w:val="24"/>
           <w:szCs w:val="24"/>
         </w:rPr>
-        <w:t>:</w:t>
-      </w:r>
-    </w:p>
-    <w:p>
-      <w:pPr>
-        <w:pStyle w:val="ListParagraph"/>
-        <w:numPr>
-          <w:ilvl w:val="0"/>
-          <w:numId w:val="2"/>
-        </w:numPr>
-      </w:pPr>
-      <w:r>
-        <w:t>The Declaration/GoodsShipment/</w:t>
-      </w:r>
-      <w:r>
-        <w:t>GovernmentAgencyGoodsItem data element</w:t>
-      </w:r>
-      <w:r>
+      </w:pPr>
+      <w:r>
+        <w:rPr>
+          <w:b/>
+          <w:bCs/>
+          <w:sz w:val="24"/>
+          <w:szCs w:val="24"/>
+        </w:rPr>
+        <w:t xml:space="preserve">Changes in data types: </w:t>
+      </w:r>
+    </w:p>
+    <w:p>
+      <w:pPr>
+        <w:pStyle w:val="ListParagraph"/>
+        <w:numPr>
+          <w:ilvl w:val="0"/>
+          <w:numId w:val="6"/>
+        </w:numPr>
+      </w:pPr>
+      <w:r>
+        <w:t>Declaration/GoodsShipment/Consignment/GoodsLocation/ID is now an..4</w:t>
+      </w:r>
+    </w:p>
+    <w:p>
+      <w:pPr>
+        <w:pStyle w:val="ListParagraph"/>
+        <w:numPr>
+          <w:ilvl w:val="0"/>
+          <w:numId w:val="6"/>
+        </w:numPr>
+      </w:pPr>
+      <w:r>
+        <w:t>Declaration/GoodsShipment/Consignment/GoodsLocation/Name is now an..17</w:t>
+      </w:r>
+    </w:p>
+    <w:p>
+      <w:pPr>
+        <w:pStyle w:val="ListParagraph"/>
+        <w:numPr>
+          <w:ilvl w:val="0"/>
+          <w:numId w:val="6"/>
+        </w:numPr>
+      </w:pPr>
+      <w:r>
+        <w:t>Declaration/GoodsShipment/PreviousDocument/ID is now an..70</w:t>
+      </w:r>
+    </w:p>
+    <w:p>
+      <w:pPr>
+        <w:pStyle w:val="ListParagraph"/>
+        <w:numPr>
+          <w:ilvl w:val="0"/>
+          <w:numId w:val="6"/>
+        </w:numPr>
+        <w:rPr>
+          <w:highlight w:val="green"/>
+        </w:rPr>
+      </w:pPr>
+      <w:r>
+        <w:rPr>
+          <w:highlight w:val="green"/>
+        </w:rPr>
+        <w:t xml:space="preserve">Declaration/FunctionalReferenceID remains an..24 to account for backward compatibility. </w:t>
+      </w:r>
+    </w:p>
+    <w:p>
+      <w:pPr>
+        <w:pStyle w:val="ListParagraph"/>
+        <w:numPr>
+          <w:ilvl w:val="0"/>
+          <w:numId w:val="6"/>
+        </w:numPr>
+        <w:rPr>
+          <w:highlight w:val="green"/>
+        </w:rPr>
+      </w:pPr>
+      <w:r>
+        <w:rPr>
+          <w:highlight w:val="green"/>
+        </w:rPr>
+        <w:t xml:space="preserve">The </w:t>
+      </w:r>
+      <w:r>
+        <w:rPr>
+          <w:highlight w:val="green"/>
+        </w:rPr>
+        <w:t xml:space="preserve">Declaration/FunctionalReferenceID XSD-type has changed from </w:t>
+      </w:r>
+      <w:proofErr w:type="spellStart"/>
+      <w:r>
+        <w:rPr>
+          <w:b/>
+          <w:bCs/>
+          <w:highlight w:val="green"/>
+        </w:rPr>
+        <w:t>DeclarationFunctionalReferenceIDType</w:t>
+      </w:r>
+      <w:proofErr w:type="spellEnd"/>
+      <w:r>
+        <w:rPr>
+          <w:b/>
+          <w:bCs/>
+          <w:highlight w:val="green"/>
+        </w:rPr>
         <w:t xml:space="preserve"> </w:t>
       </w:r>
       <w:r>
-        <w:t>and all it</w:t>
-      </w:r>
-      <w:r>
-        <w:t>s</w:t>
-      </w:r>
-      <w:r>
-        <w:t xml:space="preserve"> subfields have </w:t>
-      </w:r>
-      <w:r>
-        <w:t xml:space="preserve">been </w:t>
-      </w:r>
-      <w:r>
-        <w:t>removed.</w:t>
-      </w:r>
-    </w:p>
-    <w:p>
-      <w:pPr>
-        <w:pStyle w:val="ListParagraph"/>
-        <w:numPr>
-          <w:ilvl w:val="0"/>
-          <w:numId w:val="2"/>
-        </w:numPr>
-      </w:pPr>
-      <w:r>
-        <w:t>The Declaration/GoodsShipment/</w:t>
+        <w:rPr>
+          <w:highlight w:val="green"/>
+        </w:rPr>
+        <w:t xml:space="preserve">to </w:t>
       </w:r>
       <w:proofErr w:type="spellStart"/>
       <w:r>
-        <w:t>GrossMassMeasure</w:t>
+        <w:rPr>
+          <w:b/>
+          <w:bCs/>
+          <w:highlight w:val="green"/>
+        </w:rPr>
+        <w:t>AdditionalMessageFunctionalReferenceIDType</w:t>
       </w:r>
       <w:proofErr w:type="spellEnd"/>
-      <w:r>
-        <w:t xml:space="preserve"> data element</w:t>
-      </w:r>
-      <w:r>
-        <w:t xml:space="preserve"> </w:t>
-      </w:r>
-      <w:r>
-        <w:t>and all it</w:t>
-      </w:r>
-      <w:r>
-        <w:t>s</w:t>
-      </w:r>
-      <w:r>
-        <w:t xml:space="preserve"> subfield have </w:t>
-      </w:r>
-      <w:r>
-        <w:t xml:space="preserve">been </w:t>
-      </w:r>
-      <w:r>
-        <w:t>removed.</w:t>
-      </w:r>
-    </w:p>
-    <w:p>
-      <w:pPr>
-        <w:pStyle w:val="ListParagraph"/>
-        <w:numPr>
-          <w:ilvl w:val="0"/>
-          <w:numId w:val="2"/>
-        </w:numPr>
-      </w:pPr>
-    </w:p>
+    </w:p>
+    <w:p>
+      <w:pPr>
+        <w:pStyle w:val="ListParagraph"/>
+        <w:numPr>
+          <w:ilvl w:val="0"/>
+          <w:numId w:val="6"/>
+        </w:numPr>
+      </w:pPr>
+    </w:p>
+    <w:p>
+      <w:pPr>
+        <w:pStyle w:val="ListParagraph"/>
+      </w:pPr>
+    </w:p>
+    <w:bookmarkEnd w:id="0"/>
     <w:p>
       <w:pPr>
         <w:rPr>
@@ -1908,152 +2517,364 @@
           <w:szCs w:val="32"/>
         </w:rPr>
       </w:pPr>
-    </w:p>
-    <w:p>
-      <w:pPr>
-        <w:rPr>
-          <w:b/>
-          <w:bCs/>
-          <w:sz w:val="24"/>
-          <w:szCs w:val="24"/>
-        </w:rPr>
-      </w:pPr>
-      <w:r>
-        <w:rPr>
-          <w:b/>
-          <w:bCs/>
-          <w:sz w:val="24"/>
-          <w:szCs w:val="24"/>
-        </w:rPr>
-        <w:t xml:space="preserve">Changes in data types: </w:t>
-      </w:r>
-    </w:p>
-    <w:p>
-      <w:pPr>
-        <w:pStyle w:val="ListParagraph"/>
-        <w:numPr>
-          <w:ilvl w:val="0"/>
-          <w:numId w:val="6"/>
-        </w:numPr>
-      </w:pPr>
-      <w:r>
-        <w:t>Declaration/FunctionalReferenceID is now an..22</w:t>
-      </w:r>
-    </w:p>
-    <w:p>
-      <w:pPr>
-        <w:pStyle w:val="ListParagraph"/>
-        <w:numPr>
-          <w:ilvl w:val="0"/>
-          <w:numId w:val="6"/>
-        </w:numPr>
-      </w:pPr>
-      <w:r>
-        <w:t>Declaration/GoodsShipment/Consignment/GoodsLocation/ID is now an..4</w:t>
-      </w:r>
-    </w:p>
-    <w:p>
-      <w:pPr>
-        <w:pStyle w:val="ListParagraph"/>
-        <w:numPr>
-          <w:ilvl w:val="0"/>
-          <w:numId w:val="6"/>
-        </w:numPr>
-      </w:pPr>
-      <w:r>
-        <w:t>Declaration/GoodsShipment/Consignment/GoodsLocation/Name is now an..17</w:t>
-      </w:r>
-    </w:p>
-    <w:p>
-      <w:pPr>
-        <w:pStyle w:val="ListParagraph"/>
-        <w:numPr>
-          <w:ilvl w:val="0"/>
-          <w:numId w:val="6"/>
-        </w:numPr>
-      </w:pPr>
-      <w:r>
-        <w:t>Declaration/GoodsShipment/PreviousDocument/ID is now an..70</w:t>
-      </w:r>
-    </w:p>
-    <w:p>
-      <w:pPr>
-        <w:pStyle w:val="ListParagraph"/>
-      </w:pPr>
-    </w:p>
-    <w:bookmarkEnd w:id="0"/>
-    <w:p>
-      <w:pPr>
+      <w:r>
         <w:rPr>
           <w:b/>
           <w:bCs/>
           <w:sz w:val="32"/>
           <w:szCs w:val="32"/>
         </w:rPr>
-      </w:pPr>
-      <w:r>
+        <w:t>Amendment/correction</w:t>
+      </w:r>
+    </w:p>
+    <w:p>
+      <w:pPr>
+        <w:rPr>
+          <w:highlight w:val="green"/>
+        </w:rPr>
+      </w:pPr>
+      <w:r>
+        <w:rPr>
+          <w:highlight w:val="green"/>
+        </w:rPr>
+        <w:t>Same changes as for H7</w:t>
+      </w:r>
+      <w:r>
+        <w:rPr>
+          <w:highlight w:val="green"/>
+        </w:rPr>
+        <w:t xml:space="preserve">, </w:t>
+      </w:r>
+      <w:proofErr w:type="gramStart"/>
+      <w:r>
+        <w:rPr>
+          <w:highlight w:val="green"/>
+        </w:rPr>
+        <w:t xml:space="preserve">with the </w:t>
+      </w:r>
+      <w:r>
+        <w:rPr>
+          <w:b/>
+          <w:bCs/>
+          <w:highlight w:val="green"/>
+        </w:rPr>
+        <w:t>EXCEPTION OF</w:t>
+      </w:r>
+      <w:proofErr w:type="gramEnd"/>
+      <w:r>
+        <w:rPr>
+          <w:b/>
+          <w:bCs/>
+          <w:highlight w:val="green"/>
+        </w:rPr>
+        <w:t xml:space="preserve">: </w:t>
+      </w:r>
+    </w:p>
+    <w:p>
+      <w:pPr>
+        <w:pStyle w:val="ListParagraph"/>
+        <w:numPr>
+          <w:ilvl w:val="0"/>
+          <w:numId w:val="6"/>
+        </w:numPr>
+        <w:rPr>
+          <w:highlight w:val="green"/>
+        </w:rPr>
+      </w:pPr>
+      <w:r>
+        <w:rPr>
+          <w:highlight w:val="green"/>
+        </w:rPr>
+        <w:t>Declaration/FunctionalReferenceID</w:t>
+      </w:r>
+      <w:r>
+        <w:rPr>
+          <w:highlight w:val="green"/>
+        </w:rPr>
+        <w:t xml:space="preserve"> remains an..24 to account for backward compatibility. </w:t>
+      </w:r>
+    </w:p>
+    <w:p>
+      <w:pPr>
+        <w:pStyle w:val="ListParagraph"/>
+        <w:rPr>
+          <w:highlight w:val="green"/>
+        </w:rPr>
+      </w:pPr>
+    </w:p>
+    <w:p>
+      <w:pPr>
+        <w:pStyle w:val="ListParagraph"/>
+        <w:numPr>
+          <w:ilvl w:val="0"/>
+          <w:numId w:val="6"/>
+        </w:numPr>
+        <w:rPr>
+          <w:highlight w:val="green"/>
+        </w:rPr>
+      </w:pPr>
+      <w:r>
+        <w:rPr>
+          <w:highlight w:val="green"/>
+        </w:rPr>
+        <w:t xml:space="preserve">The </w:t>
+      </w:r>
+      <w:r>
+        <w:rPr>
+          <w:highlight w:val="green"/>
+        </w:rPr>
+        <w:t>Declaration/FunctionalReferenceID</w:t>
+      </w:r>
+      <w:r>
+        <w:rPr>
+          <w:highlight w:val="green"/>
+        </w:rPr>
+        <w:t xml:space="preserve"> XSD-type has changed from </w:t>
+      </w:r>
+      <w:proofErr w:type="spellStart"/>
+      <w:r>
+        <w:rPr>
+          <w:b/>
+          <w:bCs/>
+          <w:highlight w:val="green"/>
+        </w:rPr>
+        <w:t>DeclarationFunctionalReferenceIDType</w:t>
+      </w:r>
+      <w:proofErr w:type="spellEnd"/>
+      <w:r>
+        <w:rPr>
+          <w:b/>
+          <w:bCs/>
+          <w:highlight w:val="green"/>
+        </w:rPr>
+        <w:t xml:space="preserve"> </w:t>
+      </w:r>
+      <w:r>
+        <w:rPr>
+          <w:highlight w:val="green"/>
+        </w:rPr>
+        <w:t xml:space="preserve">to </w:t>
+      </w:r>
+      <w:proofErr w:type="spellStart"/>
+      <w:r>
+        <w:rPr>
+          <w:b/>
+          <w:bCs/>
+          <w:highlight w:val="green"/>
+        </w:rPr>
+        <w:t>AdditionalMessageFunctionalReferenceIDType</w:t>
+      </w:r>
+      <w:proofErr w:type="spellEnd"/>
+    </w:p>
+    <w:p>
+      <w:pPr>
         <w:rPr>
           <w:b/>
           <w:bCs/>
           <w:sz w:val="32"/>
           <w:szCs w:val="32"/>
         </w:rPr>
-        <w:t>Amendment/correction</w:t>
-      </w:r>
-    </w:p>
-    <w:p>
-      <w:r>
-        <w:t>Same changes as for H7.</w:t>
-      </w:r>
-    </w:p>
-    <w:p/>
-    <w:p>
-      <w:pPr>
-        <w:rPr>
+      </w:pPr>
+      <w:r>
+        <w:rPr>
+          <w:b/>
+          <w:bCs/>
           <w:sz w:val="32"/>
           <w:szCs w:val="32"/>
         </w:rPr>
-      </w:pPr>
-      <w:r>
+        <w:lastRenderedPageBreak/>
+        <w:t>Invalidation</w:t>
+      </w:r>
+    </w:p>
+    <w:p>
+      <w:pPr>
+        <w:pStyle w:val="ListParagraph"/>
+        <w:numPr>
+          <w:ilvl w:val="0"/>
+          <w:numId w:val="6"/>
+        </w:numPr>
+        <w:rPr>
+          <w:highlight w:val="green"/>
+        </w:rPr>
+      </w:pPr>
+      <w:r>
+        <w:rPr>
+          <w:highlight w:val="green"/>
+        </w:rPr>
+        <w:t xml:space="preserve">Declaration/FunctionalReferenceID remains an..24 to account for backward compatibility. </w:t>
+      </w:r>
+    </w:p>
+    <w:p>
+      <w:pPr>
+        <w:pStyle w:val="ListParagraph"/>
+        <w:rPr>
+          <w:highlight w:val="green"/>
+        </w:rPr>
+      </w:pPr>
+    </w:p>
+    <w:p>
+      <w:pPr>
+        <w:pStyle w:val="ListParagraph"/>
+        <w:numPr>
+          <w:ilvl w:val="0"/>
+          <w:numId w:val="6"/>
+        </w:numPr>
+        <w:rPr>
+          <w:highlight w:val="green"/>
+        </w:rPr>
+      </w:pPr>
+      <w:r>
+        <w:rPr>
+          <w:highlight w:val="green"/>
+        </w:rPr>
+        <w:t xml:space="preserve">The </w:t>
+      </w:r>
+      <w:r>
+        <w:rPr>
+          <w:highlight w:val="green"/>
+        </w:rPr>
+        <w:t xml:space="preserve">Declaration/FunctionalReferenceID XSD-type has changed from </w:t>
+      </w:r>
+      <w:proofErr w:type="spellStart"/>
+      <w:r>
+        <w:rPr>
+          <w:b/>
+          <w:bCs/>
+          <w:highlight w:val="green"/>
+        </w:rPr>
+        <w:t>DeclarationFunctionalReferenceIDType</w:t>
+      </w:r>
+      <w:proofErr w:type="spellEnd"/>
+      <w:r>
+        <w:rPr>
+          <w:b/>
+          <w:bCs/>
+          <w:highlight w:val="green"/>
+        </w:rPr>
+        <w:t xml:space="preserve"> </w:t>
+      </w:r>
+      <w:r>
+        <w:rPr>
+          <w:highlight w:val="green"/>
+        </w:rPr>
+        <w:t xml:space="preserve">to </w:t>
+      </w:r>
+      <w:proofErr w:type="spellStart"/>
+      <w:r>
+        <w:rPr>
+          <w:b/>
+          <w:bCs/>
+          <w:highlight w:val="green"/>
+        </w:rPr>
+        <w:t>AdditionalMessageFunctionalReferenceIDType</w:t>
+      </w:r>
+      <w:proofErr w:type="spellEnd"/>
+    </w:p>
+    <w:p/>
+    <w:p>
+      <w:pPr>
         <w:rPr>
           <w:b/>
           <w:bCs/>
           <w:sz w:val="32"/>
           <w:szCs w:val="32"/>
         </w:rPr>
-        <w:t>Invalidation</w:t>
-      </w:r>
-    </w:p>
-    <w:p>
-      <w:r>
-        <w:t>No changes</w:t>
-      </w:r>
-    </w:p>
-    <w:p/>
-    <w:p>
-      <w:pPr>
+      </w:pPr>
+      <w:r>
         <w:rPr>
           <w:b/>
           <w:bCs/>
           <w:sz w:val="32"/>
           <w:szCs w:val="32"/>
         </w:rPr>
-      </w:pPr>
-      <w:r>
-        <w:rPr>
-          <w:b/>
-          <w:bCs/>
-          <w:sz w:val="32"/>
-          <w:szCs w:val="32"/>
-        </w:rPr>
         <w:t>Invalidation and Repayment</w:t>
       </w:r>
     </w:p>
     <w:p>
-      <w:r>
-        <w:t>No changes</w:t>
-      </w:r>
-    </w:p>
+      <w:pPr>
+        <w:pStyle w:val="ListParagraph"/>
+        <w:numPr>
+          <w:ilvl w:val="0"/>
+          <w:numId w:val="6"/>
+        </w:numPr>
+        <w:rPr>
+          <w:highlight w:val="green"/>
+        </w:rPr>
+      </w:pPr>
+      <w:r>
+        <w:rPr>
+          <w:highlight w:val="green"/>
+        </w:rPr>
+        <w:t xml:space="preserve">Declaration/FunctionalReferenceID remains an..24 to account for backward compatibility. </w:t>
+      </w:r>
+    </w:p>
+    <w:p>
+      <w:pPr>
+        <w:pStyle w:val="ListParagraph"/>
+        <w:rPr>
+          <w:highlight w:val="green"/>
+        </w:rPr>
+      </w:pPr>
+    </w:p>
+    <w:p>
+      <w:pPr>
+        <w:pStyle w:val="ListParagraph"/>
+        <w:numPr>
+          <w:ilvl w:val="0"/>
+          <w:numId w:val="6"/>
+        </w:numPr>
+        <w:rPr>
+          <w:highlight w:val="green"/>
+        </w:rPr>
+      </w:pPr>
+      <w:r>
+        <w:rPr>
+          <w:highlight w:val="green"/>
+        </w:rPr>
+        <w:t xml:space="preserve">The </w:t>
+      </w:r>
+      <w:r>
+        <w:rPr>
+          <w:highlight w:val="green"/>
+        </w:rPr>
+        <w:t xml:space="preserve">Declaration/FunctionalReferenceID XSD-type has changed from </w:t>
+      </w:r>
+      <w:proofErr w:type="spellStart"/>
+      <w:r>
+        <w:rPr>
+          <w:b/>
+          <w:bCs/>
+          <w:highlight w:val="green"/>
+        </w:rPr>
+        <w:t>DeclarationFunctionalReferenceIDType</w:t>
+      </w:r>
+      <w:proofErr w:type="spellEnd"/>
+      <w:r>
+        <w:rPr>
+          <w:b/>
+          <w:bCs/>
+          <w:highlight w:val="green"/>
+        </w:rPr>
+        <w:t xml:space="preserve"> </w:t>
+      </w:r>
+      <w:r>
+        <w:rPr>
+          <w:highlight w:val="green"/>
+        </w:rPr>
+        <w:t xml:space="preserve">to </w:t>
+      </w:r>
+      <w:proofErr w:type="spellStart"/>
+      <w:r>
+        <w:rPr>
+          <w:b/>
+          <w:bCs/>
+          <w:highlight w:val="green"/>
+        </w:rPr>
+        <w:t>AdditionalMessageFunctionalReferenceIDType</w:t>
+      </w:r>
+      <w:proofErr w:type="spellEnd"/>
+    </w:p>
+    <w:p/>
     <w:sectPr>
       <w:pgSz w:w="11906" w:h="16838"/>
       <w:pgMar w:top="1701" w:right="1134" w:bottom="1701" w:left="1134" w:header="708" w:footer="708" w:gutter="0"/>

</xml_diff>